<commit_message>
Module 4 HDP major update
</commit_message>
<xml_diff>
--- a/Complimentary Course Content/Module4/Labs/Module 4 Lesson 01 Getting started with HDP Lab.docx
+++ b/Complimentary Course Content/Module4/Labs/Module 4 Lesson 01 Getting started with HDP Lab.docx
@@ -17,7 +17,7 @@
         <w:t xml:space="preserve">: </w:t>
       </w:r>
       <w:r>
-        <w:t>Module 4, Lesson 2</w:t>
+        <w:t>Module 4, Lesson 1</w:t>
       </w:r>
       <w:r>
         <w:br/>
@@ -36,7 +36,13 @@
         <w:rPr>
           <w:lang w:eastAsia="ko-KR"/>
         </w:rPr>
-        <w:t xml:space="preserve"> 2.4 </w:t>
+        <w:t xml:space="preserve"> 2.5</w:t>
+      </w:r>
+      <w:r>
+        <w:rPr>
+          <w:lang w:eastAsia="ko-KR"/>
+        </w:rPr>
+        <w:t xml:space="preserve"> </w:t>
       </w:r>
       <w:r>
         <w:t>Hands-On Lab</w:t>
@@ -55,7 +61,10 @@
         <w:t xml:space="preserve">In this lab, you will provision an </w:t>
       </w:r>
       <w:r>
-        <w:t>HDP 2.4 cluster</w:t>
+        <w:t>HDP 2.5</w:t>
+      </w:r>
+      <w:r>
+        <w:t xml:space="preserve"> cluster</w:t>
       </w:r>
       <w:r>
         <w:t>.</w:t>
@@ -119,7 +128,7 @@
         <w:t xml:space="preserve"> </w:t>
       </w:r>
       <w:r>
-        <w:t>2.4</w:t>
+        <w:t>2.5</w:t>
       </w:r>
       <w:r>
         <w:t xml:space="preserve"> cluster</w:t>
@@ -263,7 +272,13 @@
         <w:t xml:space="preserve">Provisioning and configuring an </w:t>
       </w:r>
       <w:r>
-        <w:t>HDP 2.4.</w:t>
+        <w:t xml:space="preserve">HDP </w:t>
+      </w:r>
+      <w:r>
+        <w:t>2.5</w:t>
+      </w:r>
+      <w:r>
+        <w:t>.</w:t>
       </w:r>
     </w:p>
     <w:p>
@@ -301,16 +316,30 @@
         <w:t xml:space="preserve">Provisioning and configuring an </w:t>
       </w:r>
       <w:r>
-        <w:t>HDP 2.4</w:t>
+        <w:t xml:space="preserve">HDP </w:t>
+      </w:r>
+      <w:r>
+        <w:t>2.5</w:t>
       </w:r>
     </w:p>
     <w:p/>
     <w:p>
       <w:r>
-        <w:t xml:space="preserve">The first task you have to perform is to provision an </w:t>
-      </w:r>
-      <w:r>
-        <w:t>HDP 2.4</w:t>
+        <w:t xml:space="preserve">The first task you </w:t>
+      </w:r>
+      <w:proofErr w:type="gramStart"/>
+      <w:r>
+        <w:t>have to</w:t>
+      </w:r>
+      <w:proofErr w:type="gramEnd"/>
+      <w:r>
+        <w:t xml:space="preserve"> perform is to provision an </w:t>
+      </w:r>
+      <w:r>
+        <w:t xml:space="preserve">HDP </w:t>
+      </w:r>
+      <w:r>
+        <w:t>2.5</w:t>
       </w:r>
       <w:r>
         <w:t xml:space="preserve"> cluster for Hive.</w:t>
@@ -428,10 +457,19 @@
         <w:t xml:space="preserve">, click New (indicated by a +), </w:t>
       </w:r>
       <w:r>
-        <w:t xml:space="preserve">and in the “Data + Analytics”, click </w:t>
-      </w:r>
-      <w:r>
-        <w:t>Hortonworks Sandbox with HDP2.4</w:t>
+        <w:t xml:space="preserve">and </w:t>
+      </w:r>
+      <w:r>
+        <w:t>search for</w:t>
+      </w:r>
+      <w:r>
+        <w:t xml:space="preserve"> </w:t>
+      </w:r>
+      <w:r>
+        <w:t>Hortonworks Sandbox with HDP</w:t>
+      </w:r>
+      <w:r>
+        <w:t>2.5</w:t>
       </w:r>
       <w:r>
         <w:t xml:space="preserve">. </w:t>
@@ -446,10 +484,10 @@
           <w:noProof/>
         </w:rPr>
         <w:drawing>
-          <wp:inline distT="0" distB="0" distL="0" distR="0" wp14:anchorId="001190BC" wp14:editId="6D11C471">
-            <wp:extent cx="3433680" cy="4688840"/>
-            <wp:effectExtent l="0" t="0" r="0" b="10160"/>
-            <wp:docPr id="2" name="Picture 2" descr="../../../../../Module%204%20Screenshots/Lab%201/Screen%20Shot%202016-10-06%20at%209.37.40%20AM."/>
+          <wp:inline distT="0" distB="0" distL="0" distR="0" wp14:anchorId="433015DD" wp14:editId="3F4240E5">
+            <wp:extent cx="2365343" cy="4690872"/>
+            <wp:effectExtent l="0" t="0" r="0" b="8255"/>
+            <wp:docPr id="18" name="Picture 18" descr="../../../../../../Screen%20Shot%202017-03-09%20at%201.23.25%20PM.png"/>
             <wp:cNvGraphicFramePr>
               <a:graphicFrameLocks xmlns:a="http://schemas.openxmlformats.org/drawingml/2006/main" noChangeAspect="1"/>
             </wp:cNvGraphicFramePr>
@@ -457,7 +495,7 @@
               <a:graphicData uri="http://schemas.openxmlformats.org/drawingml/2006/picture">
                 <pic:pic xmlns:pic="http://schemas.openxmlformats.org/drawingml/2006/picture">
                   <pic:nvPicPr>
-                    <pic:cNvPr id="0" name="Picture 1" descr="../../../../../Module%204%20Screenshots/Lab%201/Screen%20Shot%202016-10-06%20at%209.37.40%20AM."/>
+                    <pic:cNvPr id="0" name="Picture 10" descr="../../../../../../Screen%20Shot%202017-03-09%20at%201.23.25%20PM.png"/>
                     <pic:cNvPicPr>
                       <a:picLocks noChangeAspect="1" noChangeArrowheads="1"/>
                     </pic:cNvPicPr>
@@ -478,7 +516,7 @@
                   <pic:spPr bwMode="auto">
                     <a:xfrm>
                       <a:off x="0" y="0"/>
-                      <a:ext cx="3450501" cy="4711810"/>
+                      <a:ext cx="2365343" cy="4690872"/>
                     </a:xfrm>
                     <a:prstGeom prst="rect">
                       <a:avLst/>
@@ -510,27 +548,78 @@
       </w:pPr>
       <w:r>
         <w:lastRenderedPageBreak/>
-        <w:t>Then use New HDP 2.4 Cluster section to create a new cluster, and click “Create</w:t>
-      </w:r>
-      <w:proofErr w:type="gramStart"/>
-      <w:r>
-        <w:t>”..</w:t>
-      </w:r>
-      <w:proofErr w:type="gramEnd"/>
+        <w:t xml:space="preserve">Then use New HDP </w:t>
+      </w:r>
+      <w:r>
+        <w:t>2.5</w:t>
+      </w:r>
+      <w:r>
+        <w:t xml:space="preserve"> Cluster section to create a </w:t>
+      </w:r>
+      <w:r>
+        <w:t>new cluster, and click “Create”</w:t>
+      </w:r>
+      <w:r>
+        <w:t>.</w:t>
+      </w:r>
     </w:p>
     <w:p>
       <w:pPr>
         <w:pStyle w:val="ListParagraph"/>
+        <w:numPr>
+          <w:ilvl w:val="0"/>
+          <w:numId w:val="5"/>
+        </w:numPr>
+      </w:pPr>
+      <w:r>
+        <w:t xml:space="preserve">Enter a value for each of the fields.  This is the name you want to reference the machine. </w:t>
+      </w:r>
+      <w:r>
+        <w:t xml:space="preserve">Enter a user name of your choice. Enter a strong password. </w:t>
+      </w:r>
+      <w:r>
+        <w:t>The password must be at least 12</w:t>
+      </w:r>
+      <w:r>
+        <w:t xml:space="preserve"> characters in length and must contain at least one digit, one non-alphanumeric, and one upper or lower case letter.</w:t>
+      </w:r>
+      <w:r>
+        <w:t xml:space="preserve"> Username is the name of the user account used to log into the machine.</w:t>
+      </w:r>
+    </w:p>
+    <w:p>
+      <w:pPr>
+        <w:pStyle w:val="ListParagraph"/>
+        <w:numPr>
+          <w:ilvl w:val="0"/>
+          <w:numId w:val="5"/>
+        </w:numPr>
       </w:pPr>
       <w:r>
         <w:rPr>
           <w:noProof/>
         </w:rPr>
         <w:drawing>
-          <wp:inline distT="0" distB="0" distL="0" distR="0" wp14:anchorId="489DCC2E" wp14:editId="407B1951">
-            <wp:extent cx="5460619" cy="6350635"/>
-            <wp:effectExtent l="0" t="0" r="635" b="0"/>
-            <wp:docPr id="12" name="그림 12"/>
+          <wp:anchor distT="0" distB="0" distL="114300" distR="114300" simplePos="0" relativeHeight="251659264" behindDoc="0" locked="0" layoutInCell="1" allowOverlap="1" wp14:anchorId="6253223F" wp14:editId="05732AEE">
+            <wp:simplePos x="0" y="0"/>
+            <wp:positionH relativeFrom="column">
+              <wp:posOffset>-520065</wp:posOffset>
+            </wp:positionH>
+            <wp:positionV relativeFrom="paragraph">
+              <wp:posOffset>225425</wp:posOffset>
+            </wp:positionV>
+            <wp:extent cx="6979920" cy="4050665"/>
+            <wp:effectExtent l="25400" t="25400" r="30480" b="13335"/>
+            <wp:wrapTight wrapText="bothSides">
+              <wp:wrapPolygon edited="0">
+                <wp:start x="-79" y="-135"/>
+                <wp:lineTo x="-79" y="21536"/>
+                <wp:lineTo x="21616" y="21536"/>
+                <wp:lineTo x="21616" y="-135"/>
+                <wp:lineTo x="-79" y="-135"/>
+              </wp:wrapPolygon>
+            </wp:wrapTight>
+            <wp:docPr id="27" name="Picture 27" descr="../../../../../../Screen%20Shot%202017-03-09%20at%201.25.55%20PM.png"/>
             <wp:cNvGraphicFramePr>
               <a:graphicFrameLocks xmlns:a="http://schemas.openxmlformats.org/drawingml/2006/main" noChangeAspect="1"/>
             </wp:cNvGraphicFramePr>
@@ -538,29 +627,59 @@
               <a:graphicData uri="http://schemas.openxmlformats.org/drawingml/2006/picture">
                 <pic:pic xmlns:pic="http://schemas.openxmlformats.org/drawingml/2006/picture">
                   <pic:nvPicPr>
-                    <pic:cNvPr id="1" name=""/>
-                    <pic:cNvPicPr/>
+                    <pic:cNvPr id="0" name="Picture 13" descr="../../../../../../Screen%20Shot%202017-03-09%20at%201.25.55%20PM.png"/>
+                    <pic:cNvPicPr>
+                      <a:picLocks noChangeAspect="1" noChangeArrowheads="1"/>
+                    </pic:cNvPicPr>
                   </pic:nvPicPr>
                   <pic:blipFill>
-                    <a:blip r:embed="rId11"/>
+                    <a:blip r:embed="rId11">
+                      <a:extLst>
+                        <a:ext uri="{28A0092B-C50C-407E-A947-70E740481C1C}">
+                          <a14:useLocalDpi xmlns:a14="http://schemas.microsoft.com/office/drawing/2010/main" val="0"/>
+                        </a:ext>
+                      </a:extLst>
+                    </a:blip>
+                    <a:srcRect/>
                     <a:stretch>
                       <a:fillRect/>
                     </a:stretch>
                   </pic:blipFill>
-                  <pic:spPr>
+                  <pic:spPr bwMode="auto">
                     <a:xfrm>
                       <a:off x="0" y="0"/>
-                      <a:ext cx="5460619" cy="6350635"/>
+                      <a:ext cx="6979920" cy="4050665"/>
                     </a:xfrm>
                     <a:prstGeom prst="rect">
                       <a:avLst/>
                     </a:prstGeom>
+                    <a:noFill/>
+                    <a:ln>
+                      <a:solidFill>
+                        <a:schemeClr val="accent3"/>
+                      </a:solidFill>
+                    </a:ln>
                   </pic:spPr>
                 </pic:pic>
               </a:graphicData>
             </a:graphic>
-          </wp:inline>
+            <wp14:sizeRelH relativeFrom="page">
+              <wp14:pctWidth>0</wp14:pctWidth>
+            </wp14:sizeRelH>
+            <wp14:sizeRelV relativeFrom="page">
+              <wp14:pctHeight>0</wp14:pctHeight>
+            </wp14:sizeRelV>
+          </wp:anchor>
         </w:drawing>
+      </w:r>
+      <w:r>
+        <w:t>Enter a unique name in “create a new resource group” for Resource Group. And click the “OK”</w:t>
+      </w:r>
+      <w:r>
+        <w:rPr>
+          <w:noProof/>
+        </w:rPr>
+        <w:t xml:space="preserve"> </w:t>
       </w:r>
     </w:p>
     <w:p>
@@ -577,15 +696,22 @@
         </w:numPr>
       </w:pPr>
       <w:r>
-        <w:t xml:space="preserve">Enter a value for each of the fields.  This is the name you want to reference the machine. </w:t>
-      </w:r>
-      <w:r>
-        <w:t>Enter a user name of your choice. Enter a strong password. The password must be at least 10 characters in length and must contain at least one digit, one non-alphanumeric, and one upper or lower case letter.</w:t>
-      </w:r>
-      <w:r>
-        <w:t xml:space="preserve"> Username is the name of the user account used to log into the machine.</w:t>
-      </w:r>
-    </w:p>
+        <w:t>In size, choose virtual machine size, and click “</w:t>
+      </w:r>
+      <w:r>
+        <w:t>Select</w:t>
+      </w:r>
+      <w:r>
+        <w:t>”</w:t>
+      </w:r>
+    </w:p>
+    <w:p/>
+    <w:p/>
+    <w:p/>
+    <w:p/>
+    <w:p/>
+    <w:p/>
+    <w:p/>
     <w:p>
       <w:pPr>
         <w:pStyle w:val="ListParagraph"/>
@@ -594,30 +720,37 @@
     <w:p>
       <w:pPr>
         <w:pStyle w:val="ListParagraph"/>
-        <w:numPr>
-          <w:ilvl w:val="0"/>
-          <w:numId w:val="5"/>
-        </w:numPr>
-      </w:pPr>
-      <w:r>
-        <w:lastRenderedPageBreak/>
-        <w:t>Enter a unique name in “create a new resource group” for Resource Group. And click the “OK”</w:t>
-      </w:r>
+      </w:pPr>
+    </w:p>
+    <w:p>
+      <w:pPr>
+        <w:pStyle w:val="ListParagraph"/>
+      </w:pPr>
       <w:r>
         <w:rPr>
           <w:noProof/>
         </w:rPr>
-        <w:t xml:space="preserve"> </w:t>
-      </w:r>
-      <w:r>
-        <w:rPr>
-          <w:noProof/>
-        </w:rPr>
         <w:drawing>
-          <wp:inline distT="0" distB="0" distL="0" distR="0" wp14:anchorId="2BAF612D" wp14:editId="022FD437">
-            <wp:extent cx="4017304" cy="4247354"/>
-            <wp:effectExtent l="0" t="0" r="0" b="0"/>
-            <wp:docPr id="3" name="Picture 3" descr="../../../../../Module%204%20Screenshots/Lab%201/Module_4_Lab_1_ss_02.png"/>
+          <wp:anchor distT="0" distB="0" distL="114300" distR="114300" simplePos="0" relativeHeight="251660288" behindDoc="0" locked="0" layoutInCell="1" allowOverlap="1" wp14:anchorId="2385FD43" wp14:editId="101812A0">
+            <wp:simplePos x="0" y="0"/>
+            <wp:positionH relativeFrom="column">
+              <wp:posOffset>457200</wp:posOffset>
+            </wp:positionH>
+            <wp:positionV relativeFrom="paragraph">
+              <wp:posOffset>0</wp:posOffset>
+            </wp:positionV>
+            <wp:extent cx="4467497" cy="3474720"/>
+            <wp:effectExtent l="25400" t="25400" r="28575" b="30480"/>
+            <wp:wrapTight wrapText="bothSides">
+              <wp:wrapPolygon edited="0">
+                <wp:start x="-123" y="-158"/>
+                <wp:lineTo x="-123" y="21632"/>
+                <wp:lineTo x="21615" y="21632"/>
+                <wp:lineTo x="21615" y="-158"/>
+                <wp:lineTo x="-123" y="-158"/>
+              </wp:wrapPolygon>
+            </wp:wrapTight>
+            <wp:docPr id="29" name="Picture 29" descr="../../../../../../Screen%20Shot%202017-03-09%20at%201.26.32%20PM.png"/>
             <wp:cNvGraphicFramePr>
               <a:graphicFrameLocks xmlns:a="http://schemas.openxmlformats.org/drawingml/2006/main" noChangeAspect="1"/>
             </wp:cNvGraphicFramePr>
@@ -625,7 +758,7 @@
               <a:graphicData uri="http://schemas.openxmlformats.org/drawingml/2006/picture">
                 <pic:pic xmlns:pic="http://schemas.openxmlformats.org/drawingml/2006/picture">
                   <pic:nvPicPr>
-                    <pic:cNvPr id="0" name="Picture 2" descr="../../../../../Module%204%20Screenshots/Lab%201/Module_4_Lab_1_ss_02.png"/>
+                    <pic:cNvPr id="0" name="Picture 15" descr="../../../../../../Screen%20Shot%202017-03-09%20at%201.26.32%20PM.png"/>
                     <pic:cNvPicPr>
                       <a:picLocks noChangeAspect="1" noChangeArrowheads="1"/>
                     </pic:cNvPicPr>
@@ -646,22 +779,35 @@
                   <pic:spPr bwMode="auto">
                     <a:xfrm>
                       <a:off x="0" y="0"/>
-                      <a:ext cx="4035507" cy="4266599"/>
+                      <a:ext cx="4467497" cy="3474720"/>
                     </a:xfrm>
                     <a:prstGeom prst="rect">
                       <a:avLst/>
                     </a:prstGeom>
                     <a:noFill/>
                     <a:ln>
-                      <a:noFill/>
+                      <a:solidFill>
+                        <a:schemeClr val="accent3"/>
+                      </a:solidFill>
                     </a:ln>
                   </pic:spPr>
                 </pic:pic>
               </a:graphicData>
             </a:graphic>
-          </wp:inline>
+            <wp14:sizeRelH relativeFrom="page">
+              <wp14:pctWidth>0</wp14:pctWidth>
+            </wp14:sizeRelH>
+            <wp14:sizeRelV relativeFrom="page">
+              <wp14:pctHeight>0</wp14:pctHeight>
+            </wp14:sizeRelV>
+          </wp:anchor>
         </w:drawing>
       </w:r>
+    </w:p>
+    <w:p>
+      <w:pPr>
+        <w:pStyle w:val="ListParagraph"/>
+      </w:pPr>
     </w:p>
     <w:p>
       <w:pPr>
@@ -672,28 +818,35 @@
         </w:numPr>
       </w:pPr>
       <w:r>
-        <w:t>In size, choose virtual machine size, and click “</w:t>
+        <w:rPr>
+          <w:rFonts w:hint="eastAsia"/>
+          <w:lang w:eastAsia="ko-KR"/>
+        </w:rPr>
+        <w:t xml:space="preserve">In settings, you use the default setting for cluster. </w:t>
+      </w:r>
+      <w:r>
+        <w:t>And, click the “</w:t>
       </w:r>
       <w:r>
         <w:t>Select</w:t>
       </w:r>
       <w:r>
-        <w:t>”</w:t>
-      </w:r>
-    </w:p>
-    <w:p>
-      <w:pPr>
-        <w:ind w:firstLineChars="300" w:firstLine="660"/>
+        <w:t>” button.</w:t>
+      </w:r>
+    </w:p>
+    <w:p>
+      <w:pPr>
+        <w:pStyle w:val="ListParagraph"/>
       </w:pPr>
       <w:r>
         <w:rPr>
           <w:noProof/>
         </w:rPr>
         <w:drawing>
-          <wp:inline distT="0" distB="0" distL="0" distR="0" wp14:anchorId="398D2DAA" wp14:editId="428929A3">
-            <wp:extent cx="4518743" cy="3431540"/>
-            <wp:effectExtent l="0" t="0" r="2540" b="0"/>
-            <wp:docPr id="9" name="Picture 9" descr="../../../../../Module%204%20Screenshots/Lab%201/Module_4_Lab_1_ss_03.png"/>
+          <wp:inline distT="0" distB="0" distL="0" distR="0" wp14:anchorId="41F5825B" wp14:editId="679D4F7A">
+            <wp:extent cx="5943600" cy="6451600"/>
+            <wp:effectExtent l="0" t="0" r="0" b="0"/>
+            <wp:docPr id="30" name="Picture 30" descr="../../../../../../Screen%20Shot%202017-03-09%20at%201.27.00%20PM.png"/>
             <wp:cNvGraphicFramePr>
               <a:graphicFrameLocks xmlns:a="http://schemas.openxmlformats.org/drawingml/2006/main" noChangeAspect="1"/>
             </wp:cNvGraphicFramePr>
@@ -701,7 +854,7 @@
               <a:graphicData uri="http://schemas.openxmlformats.org/drawingml/2006/picture">
                 <pic:pic xmlns:pic="http://schemas.openxmlformats.org/drawingml/2006/picture">
                   <pic:nvPicPr>
-                    <pic:cNvPr id="0" name="Picture 4" descr="../../../../../Module%204%20Screenshots/Lab%201/Module_4_Lab_1_ss_03.png"/>
+                    <pic:cNvPr id="0" name="Picture 16" descr="../../../../../../Screen%20Shot%202017-03-09%20at%201.27.00%20PM.png"/>
                     <pic:cNvPicPr>
                       <a:picLocks noChangeAspect="1" noChangeArrowheads="1"/>
                     </pic:cNvPicPr>
@@ -722,7 +875,7 @@
                   <pic:spPr bwMode="auto">
                     <a:xfrm>
                       <a:off x="0" y="0"/>
-                      <a:ext cx="4543913" cy="3450654"/>
+                      <a:ext cx="5943600" cy="6451600"/>
                     </a:xfrm>
                     <a:prstGeom prst="rect">
                       <a:avLst/>
@@ -739,7 +892,6 @@
         </w:drawing>
       </w:r>
     </w:p>
-    <w:p/>
     <w:p>
       <w:pPr>
         <w:pStyle w:val="ListParagraph"/>
@@ -753,28 +905,30 @@
           <w:rFonts w:hint="eastAsia"/>
           <w:lang w:eastAsia="ko-KR"/>
         </w:rPr>
-        <w:t xml:space="preserve">In settings, you use the default setting for cluster. </w:t>
-      </w:r>
-      <w:r>
-        <w:t>And, click the “OK</w:t>
-      </w:r>
-      <w:r>
-        <w:t>” button.</w:t>
-      </w:r>
-    </w:p>
-    <w:p>
-      <w:pPr>
-        <w:pStyle w:val="ListParagraph"/>
-      </w:pPr>
+        <w:lastRenderedPageBreak/>
+        <w:t xml:space="preserve">In Summary, </w:t>
+      </w:r>
+      <w:r>
+        <w:rPr>
+          <w:lang w:eastAsia="ko-KR"/>
+        </w:rPr>
+        <w:t>check your configuration value for validation. If validation passed, click the “OK”.</w:t>
+      </w:r>
       <w:r>
         <w:rPr>
           <w:noProof/>
         </w:rPr>
+        <w:t xml:space="preserve"> </w:t>
+      </w:r>
+      <w:r>
+        <w:rPr>
+          <w:noProof/>
+        </w:rPr>
         <w:drawing>
-          <wp:inline distT="0" distB="0" distL="0" distR="0" wp14:anchorId="489DCC34" wp14:editId="624789B1">
-            <wp:extent cx="3086100" cy="3365321"/>
-            <wp:effectExtent l="0" t="0" r="0" b="0"/>
-            <wp:docPr id="16" name="그림 16"/>
+          <wp:inline distT="0" distB="0" distL="0" distR="0" wp14:anchorId="2D719006" wp14:editId="78AEF976">
+            <wp:extent cx="5930900" cy="4622800"/>
+            <wp:effectExtent l="25400" t="25400" r="38100" b="25400"/>
+            <wp:docPr id="31" name="Picture 31" descr="../../../../../../Screen%20Shot%202017-03-09%20at%201.27.22%20PM.png"/>
             <wp:cNvGraphicFramePr>
               <a:graphicFrameLocks xmlns:a="http://schemas.openxmlformats.org/drawingml/2006/main" noChangeAspect="1"/>
             </wp:cNvGraphicFramePr>
@@ -782,23 +936,38 @@
               <a:graphicData uri="http://schemas.openxmlformats.org/drawingml/2006/picture">
                 <pic:pic xmlns:pic="http://schemas.openxmlformats.org/drawingml/2006/picture">
                   <pic:nvPicPr>
-                    <pic:cNvPr id="1" name=""/>
-                    <pic:cNvPicPr/>
+                    <pic:cNvPr id="0" name="Picture 17" descr="../../../../../../Screen%20Shot%202017-03-09%20at%201.27.22%20PM.png"/>
+                    <pic:cNvPicPr>
+                      <a:picLocks noChangeAspect="1" noChangeArrowheads="1"/>
+                    </pic:cNvPicPr>
                   </pic:nvPicPr>
                   <pic:blipFill>
-                    <a:blip r:embed="rId14"/>
+                    <a:blip r:embed="rId14">
+                      <a:extLst>
+                        <a:ext uri="{28A0092B-C50C-407E-A947-70E740481C1C}">
+                          <a14:useLocalDpi xmlns:a14="http://schemas.microsoft.com/office/drawing/2010/main" val="0"/>
+                        </a:ext>
+                      </a:extLst>
+                    </a:blip>
+                    <a:srcRect/>
                     <a:stretch>
                       <a:fillRect/>
                     </a:stretch>
                   </pic:blipFill>
-                  <pic:spPr>
+                  <pic:spPr bwMode="auto">
                     <a:xfrm>
                       <a:off x="0" y="0"/>
-                      <a:ext cx="3087955" cy="3367343"/>
+                      <a:ext cx="5930900" cy="4622800"/>
                     </a:xfrm>
                     <a:prstGeom prst="rect">
                       <a:avLst/>
                     </a:prstGeom>
+                    <a:noFill/>
+                    <a:ln>
+                      <a:solidFill>
+                        <a:schemeClr val="accent3"/>
+                      </a:solidFill>
+                    </a:ln>
                   </pic:spPr>
                 </pic:pic>
               </a:graphicData>
@@ -818,44 +987,22 @@
       <w:r>
         <w:rPr>
           <w:rFonts w:hint="eastAsia"/>
-          <w:lang w:eastAsia="ko-KR"/>
-        </w:rPr>
-        <w:t xml:space="preserve">In Summary, </w:t>
-      </w:r>
-      <w:r>
-        <w:rPr>
-          <w:lang w:eastAsia="ko-KR"/>
-        </w:rPr>
-        <w:t>check your configuration value for validation. If validation passed, click the “OK”.</w:t>
-      </w:r>
-    </w:p>
-    <w:p>
-      <w:pPr>
-        <w:pStyle w:val="ListParagraph"/>
-        <w:numPr>
-          <w:ilvl w:val="0"/>
-          <w:numId w:val="5"/>
-        </w:numPr>
-      </w:pPr>
+        </w:rPr>
+        <w:t xml:space="preserve">In </w:t>
+      </w:r>
+      <w:r>
+        <w:t>“</w:t>
+      </w:r>
+      <w:r>
+        <w:t>Buy</w:t>
+      </w:r>
+      <w:r>
+        <w:t>”</w:t>
+      </w:r>
       <w:r>
         <w:rPr>
           <w:rFonts w:hint="eastAsia"/>
         </w:rPr>
-        <w:t xml:space="preserve">In </w:t>
-      </w:r>
-      <w:r>
-        <w:t>“</w:t>
-      </w:r>
-      <w:r>
-        <w:t>Buy</w:t>
-      </w:r>
-      <w:r>
-        <w:t>”</w:t>
-      </w:r>
-      <w:r>
-        <w:rPr>
-          <w:rFonts w:hint="eastAsia"/>
-        </w:rPr>
         <w:t xml:space="preserve">, you can </w:t>
       </w:r>
       <w:r>
@@ -871,7 +1018,13 @@
         <w:t xml:space="preserve">your </w:t>
       </w:r>
       <w:r>
-        <w:t>HDP 2.4 cluster. Then, click the “Purchase” button.</w:t>
+        <w:t xml:space="preserve">HDP </w:t>
+      </w:r>
+      <w:r>
+        <w:t>2.5</w:t>
+      </w:r>
+      <w:r>
+        <w:t xml:space="preserve"> cluster. Then, click the “Purchase” button.</w:t>
       </w:r>
       <w:r>
         <w:t xml:space="preserve"> </w:t>
@@ -940,16 +1093,290 @@
       <w:pPr>
         <w:pStyle w:val="ListParagraph"/>
       </w:pPr>
+    </w:p>
+    <w:p>
+      <w:pPr>
+        <w:pStyle w:val="Heading2"/>
+      </w:pPr>
+      <w:r>
+        <w:t>Exercise 2</w:t>
+      </w:r>
+      <w:r>
+        <w:t>:</w:t>
+      </w:r>
+      <w:r>
+        <w:t xml:space="preserve"> View the Cluster Dashboard and bro</w:t>
+      </w:r>
+      <w:r>
+        <w:t>wser Cluster Storage in cluster</w:t>
+      </w:r>
+      <w:r>
+        <w:t xml:space="preserve"> </w:t>
+      </w:r>
+    </w:p>
+    <w:p>
+      <w:r>
+        <w:t xml:space="preserve">Now that you’ve </w:t>
+      </w:r>
+      <w:r>
+        <w:t>creat</w:t>
+      </w:r>
+      <w:r>
+        <w:t xml:space="preserve">ed </w:t>
+      </w:r>
+      <w:r>
+        <w:t xml:space="preserve">HDP </w:t>
+      </w:r>
+      <w:r>
+        <w:t>2.5</w:t>
+      </w:r>
+      <w:r>
+        <w:t xml:space="preserve"> for your cluster, you can use it to work with the cluster.</w:t>
+      </w:r>
+    </w:p>
+    <w:p>
+      <w:pPr>
+        <w:pStyle w:val="ListParagraph"/>
+        <w:numPr>
+          <w:ilvl w:val="0"/>
+          <w:numId w:val="7"/>
+        </w:numPr>
+      </w:pPr>
+      <w:r>
+        <w:rPr>
+          <w:rFonts w:hint="eastAsia"/>
+          <w:lang w:eastAsia="ko-KR"/>
+        </w:rPr>
+        <w:t>I</w:t>
+      </w:r>
+      <w:r>
+        <w:rPr>
+          <w:rFonts w:hint="eastAsia"/>
+          <w:lang w:eastAsia="ko-KR"/>
+        </w:rPr>
+        <w:t>n the Azure P</w:t>
+      </w:r>
+      <w:r>
+        <w:rPr>
+          <w:rFonts w:hint="eastAsia"/>
+          <w:lang w:eastAsia="ko-KR"/>
+        </w:rPr>
+        <w:t xml:space="preserve">ortal, click </w:t>
+      </w:r>
+      <w:r>
+        <w:rPr>
+          <w:lang w:eastAsia="ko-KR"/>
+        </w:rPr>
+        <w:t>on</w:t>
+      </w:r>
+      <w:r>
+        <w:rPr>
+          <w:lang w:eastAsia="ko-KR"/>
+        </w:rPr>
+        <w:t xml:space="preserve"> Virtual Machines in the navigation pane on the left. Then click on </w:t>
+      </w:r>
+      <w:r>
+        <w:rPr>
+          <w:lang w:eastAsia="ko-KR"/>
+        </w:rPr>
+        <w:t>“TBL-</w:t>
+      </w:r>
+      <w:proofErr w:type="spellStart"/>
+      <w:r>
+        <w:rPr>
+          <w:rFonts w:hint="eastAsia"/>
+          <w:lang w:eastAsia="ko-KR"/>
+        </w:rPr>
+        <w:t>hdp</w:t>
+      </w:r>
+      <w:proofErr w:type="spellEnd"/>
+      <w:r>
+        <w:rPr>
+          <w:lang w:eastAsia="ko-KR"/>
+        </w:rPr>
+        <w:t xml:space="preserve">”, </w:t>
+      </w:r>
+      <w:r>
+        <w:rPr>
+          <w:lang w:eastAsia="ko-KR"/>
+        </w:rPr>
+        <w:t>your</w:t>
+      </w:r>
+      <w:r>
+        <w:rPr>
+          <w:lang w:eastAsia="ko-KR"/>
+        </w:rPr>
+        <w:t xml:space="preserve"> new Virtual Machine in</w:t>
+      </w:r>
+      <w:r>
+        <w:rPr>
+          <w:lang w:eastAsia="ko-KR"/>
+        </w:rPr>
+        <w:t xml:space="preserve"> </w:t>
+      </w:r>
+      <w:r>
+        <w:rPr>
+          <w:lang w:eastAsia="ko-KR"/>
+        </w:rPr>
+        <w:t>the HD</w:t>
+      </w:r>
+      <w:r>
+        <w:rPr>
+          <w:lang w:eastAsia="ko-KR"/>
+        </w:rPr>
+        <w:t xml:space="preserve">P </w:t>
+      </w:r>
+      <w:r>
+        <w:rPr>
+          <w:lang w:eastAsia="ko-KR"/>
+        </w:rPr>
+        <w:t>2.5</w:t>
+      </w:r>
+      <w:r>
+        <w:rPr>
+          <w:lang w:eastAsia="ko-KR"/>
+        </w:rPr>
+        <w:t xml:space="preserve"> cluster section</w:t>
+      </w:r>
+      <w:r>
+        <w:rPr>
+          <w:lang w:eastAsia="ko-KR"/>
+        </w:rPr>
+        <w:t xml:space="preserve"> </w:t>
+      </w:r>
+    </w:p>
+    <w:p>
+      <w:pPr>
+        <w:pStyle w:val="ListParagraph"/>
+        <w:numPr>
+          <w:ilvl w:val="0"/>
+          <w:numId w:val="7"/>
+        </w:numPr>
+      </w:pPr>
+      <w:r>
+        <w:rPr>
+          <w:lang w:eastAsia="ko-KR"/>
+        </w:rPr>
+        <w:t>Take note of the IP address, i</w:t>
+      </w:r>
+      <w:r>
+        <w:rPr>
+          <w:lang w:eastAsia="ko-KR"/>
+        </w:rPr>
+        <w:t xml:space="preserve">n this </w:t>
+      </w:r>
+      <w:r>
+        <w:rPr>
+          <w:lang w:eastAsia="ko-KR"/>
+        </w:rPr>
+        <w:t>example</w:t>
+      </w:r>
+      <w:r>
+        <w:rPr>
+          <w:lang w:eastAsia="ko-KR"/>
+        </w:rPr>
+        <w:t xml:space="preserve"> </w:t>
+      </w:r>
+      <w:r>
+        <w:rPr>
+          <w:lang w:eastAsia="ko-KR"/>
+        </w:rPr>
+        <w:t xml:space="preserve">it’s </w:t>
+      </w:r>
+      <w:r>
+        <w:rPr>
+          <w:lang w:eastAsia="ko-KR"/>
+        </w:rPr>
+        <w:t>52.170.30.156</w:t>
+      </w:r>
+      <w:r>
+        <w:rPr>
+          <w:lang w:eastAsia="ko-KR"/>
+        </w:rPr>
+        <w:t xml:space="preserve"> </w:t>
+      </w:r>
+    </w:p>
+    <w:p>
+      <w:pPr>
+        <w:ind w:left="360"/>
+      </w:pPr>
+      <w:r>
+        <w:rPr>
+          <w:lang w:eastAsia="ko-KR"/>
+        </w:rPr>
+        <w:t>Y</w:t>
+      </w:r>
+      <w:r>
+        <w:rPr>
+          <w:lang w:eastAsia="ko-KR"/>
+        </w:rPr>
+        <w:t>ou</w:t>
+      </w:r>
+      <w:r>
+        <w:rPr>
+          <w:lang w:eastAsia="ko-KR"/>
+        </w:rPr>
+        <w:t>r virtual machine will</w:t>
+      </w:r>
+      <w:r>
+        <w:rPr>
+          <w:lang w:eastAsia="ko-KR"/>
+        </w:rPr>
+        <w:t xml:space="preserve"> hav</w:t>
+      </w:r>
+      <w:r>
+        <w:rPr>
+          <w:lang w:eastAsia="ko-KR"/>
+        </w:rPr>
+        <w:t>e a different IP address</w:t>
+      </w:r>
+      <w:r>
+        <w:rPr>
+          <w:lang w:eastAsia="ko-KR"/>
+        </w:rPr>
+        <w:t xml:space="preserve"> than the example shown here</w:t>
+      </w:r>
+      <w:r>
+        <w:rPr>
+          <w:lang w:eastAsia="ko-KR"/>
+        </w:rPr>
+        <w:t>.</w:t>
+      </w:r>
+    </w:p>
+    <w:p>
+      <w:pPr>
+        <w:pStyle w:val="ListParagraph"/>
+        <w:numPr>
+          <w:ilvl w:val="0"/>
+          <w:numId w:val="7"/>
+        </w:numPr>
+      </w:pPr>
       <w:r>
         <w:rPr>
           <w:noProof/>
         </w:rPr>
         <w:lastRenderedPageBreak/>
         <w:drawing>
-          <wp:inline distT="0" distB="0" distL="0" distR="0" wp14:anchorId="489DCC36" wp14:editId="00AD2852">
-            <wp:extent cx="5384038" cy="4100703"/>
-            <wp:effectExtent l="0" t="0" r="1270" b="0"/>
-            <wp:docPr id="17" name="그림 17"/>
+          <wp:anchor distT="0" distB="0" distL="114300" distR="114300" simplePos="0" relativeHeight="251658240" behindDoc="0" locked="0" layoutInCell="1" allowOverlap="1" wp14:anchorId="6EAAEBC7" wp14:editId="32BD662B">
+            <wp:simplePos x="0" y="0"/>
+            <wp:positionH relativeFrom="column">
+              <wp:posOffset>-62865</wp:posOffset>
+            </wp:positionH>
+            <wp:positionV relativeFrom="paragraph">
+              <wp:posOffset>231140</wp:posOffset>
+            </wp:positionV>
+            <wp:extent cx="5930265" cy="3122295"/>
+            <wp:effectExtent l="25400" t="25400" r="13335" b="27305"/>
+            <wp:wrapTight wrapText="bothSides">
+              <wp:wrapPolygon edited="0">
+                <wp:start x="-93" y="-176"/>
+                <wp:lineTo x="-93" y="21613"/>
+                <wp:lineTo x="21556" y="21613"/>
+                <wp:lineTo x="21556" y="-176"/>
+                <wp:lineTo x="-93" y="-176"/>
+              </wp:wrapPolygon>
+            </wp:wrapTight>
+            <wp:docPr id="6" name="Picture 6" descr="../../../../../../Screen%20Shot%202017-03-09%20at%201.34.44%20PM.png"/>
             <wp:cNvGraphicFramePr>
               <a:graphicFrameLocks xmlns:a="http://schemas.openxmlformats.org/drawingml/2006/main" noChangeAspect="1"/>
             </wp:cNvGraphicFramePr>
@@ -957,70 +1384,59 @@
               <a:graphicData uri="http://schemas.openxmlformats.org/drawingml/2006/picture">
                 <pic:pic xmlns:pic="http://schemas.openxmlformats.org/drawingml/2006/picture">
                   <pic:nvPicPr>
-                    <pic:cNvPr id="1" name=""/>
-                    <pic:cNvPicPr/>
+                    <pic:cNvPr id="0" name="Picture 4" descr="../../../../../../Screen%20Shot%202017-03-09%20at%201.34.44%20PM.png"/>
+                    <pic:cNvPicPr>
+                      <a:picLocks noChangeAspect="1" noChangeArrowheads="1"/>
+                    </pic:cNvPicPr>
                   </pic:nvPicPr>
                   <pic:blipFill>
-                    <a:blip r:embed="rId16"/>
+                    <a:blip r:embed="rId16">
+                      <a:extLst>
+                        <a:ext uri="{28A0092B-C50C-407E-A947-70E740481C1C}">
+                          <a14:useLocalDpi xmlns:a14="http://schemas.microsoft.com/office/drawing/2010/main" val="0"/>
+                        </a:ext>
+                      </a:extLst>
+                    </a:blip>
+                    <a:srcRect/>
                     <a:stretch>
                       <a:fillRect/>
                     </a:stretch>
                   </pic:blipFill>
-                  <pic:spPr>
+                  <pic:spPr bwMode="auto">
                     <a:xfrm>
                       <a:off x="0" y="0"/>
-                      <a:ext cx="5384038" cy="4100703"/>
+                      <a:ext cx="5930265" cy="3122295"/>
                     </a:xfrm>
                     <a:prstGeom prst="rect">
                       <a:avLst/>
                     </a:prstGeom>
+                    <a:noFill/>
+                    <a:ln>
+                      <a:solidFill>
+                        <a:schemeClr val="accent3"/>
+                      </a:solidFill>
+                    </a:ln>
                   </pic:spPr>
                 </pic:pic>
               </a:graphicData>
             </a:graphic>
-          </wp:inline>
+            <wp14:sizeRelH relativeFrom="page">
+              <wp14:pctWidth>0</wp14:pctWidth>
+            </wp14:sizeRelH>
+            <wp14:sizeRelV relativeFrom="page">
+              <wp14:pctHeight>0</wp14:pctHeight>
+            </wp14:sizeRelV>
+          </wp:anchor>
         </w:drawing>
       </w:r>
-    </w:p>
-    <w:p>
-      <w:pPr>
-        <w:pStyle w:val="ListParagraph"/>
-      </w:pPr>
-    </w:p>
-    <w:p>
-      <w:pPr>
-        <w:pStyle w:val="ListParagraph"/>
-      </w:pPr>
-    </w:p>
-    <w:p>
-      <w:pPr>
-        <w:pStyle w:val="Heading2"/>
-      </w:pPr>
-      <w:r>
-        <w:t>Exercise 2</w:t>
-      </w:r>
-      <w:r>
-        <w:t>:</w:t>
-      </w:r>
-      <w:r>
-        <w:t xml:space="preserve"> View the Cluster Dashboard and browser Cluster Storage in cluster. </w:t>
-      </w:r>
-    </w:p>
-    <w:p>
-      <w:r>
-        <w:t xml:space="preserve">Now that you’ve </w:t>
-      </w:r>
-      <w:r>
-        <w:t>creat</w:t>
-      </w:r>
-      <w:r>
-        <w:t xml:space="preserve">ed </w:t>
-      </w:r>
-      <w:r>
-        <w:t>HDP 2.4</w:t>
-      </w:r>
-      <w:r>
-        <w:t xml:space="preserve"> for your cluster, you can use it to work with the cluster.</w:t>
+      <w:r>
+        <w:t>Click</w:t>
+      </w:r>
+      <w:r>
+        <w:t xml:space="preserve"> on the public IP address</w:t>
+      </w:r>
+      <w:r>
+        <w:t>.</w:t>
       </w:r>
     </w:p>
     <w:p>
@@ -1032,202 +1448,22 @@
         </w:numPr>
       </w:pPr>
       <w:r>
-        <w:rPr>
-          <w:rFonts w:hint="eastAsia"/>
-          <w:lang w:eastAsia="ko-KR"/>
-        </w:rPr>
-        <w:t>I</w:t>
-      </w:r>
-      <w:r>
-        <w:rPr>
-          <w:rFonts w:hint="eastAsia"/>
-          <w:lang w:eastAsia="ko-KR"/>
-        </w:rPr>
-        <w:t>n the Azure P</w:t>
-      </w:r>
-      <w:r>
-        <w:rPr>
-          <w:rFonts w:hint="eastAsia"/>
-          <w:lang w:eastAsia="ko-KR"/>
-        </w:rPr>
-        <w:t xml:space="preserve">ortal, click </w:t>
-      </w:r>
-      <w:r>
-        <w:rPr>
-          <w:lang w:eastAsia="ko-KR"/>
-        </w:rPr>
-        <w:t>on</w:t>
-      </w:r>
-      <w:r>
-        <w:rPr>
-          <w:lang w:eastAsia="ko-KR"/>
-        </w:rPr>
-        <w:t xml:space="preserve"> Virtual Machines in the navigation pane on the left. Then click on </w:t>
-      </w:r>
-      <w:r>
-        <w:rPr>
-          <w:lang w:eastAsia="ko-KR"/>
-        </w:rPr>
-        <w:t>“TBL-</w:t>
-      </w:r>
-      <w:proofErr w:type="spellStart"/>
-      <w:r>
-        <w:rPr>
-          <w:rFonts w:hint="eastAsia"/>
-          <w:lang w:eastAsia="ko-KR"/>
-        </w:rPr>
-        <w:t>hdp</w:t>
-      </w:r>
-      <w:proofErr w:type="spellEnd"/>
-      <w:r>
-        <w:rPr>
-          <w:lang w:eastAsia="ko-KR"/>
-        </w:rPr>
-        <w:t xml:space="preserve">”, </w:t>
-      </w:r>
-      <w:r>
-        <w:rPr>
-          <w:lang w:eastAsia="ko-KR"/>
-        </w:rPr>
-        <w:t>your</w:t>
-      </w:r>
-      <w:r>
-        <w:rPr>
-          <w:lang w:eastAsia="ko-KR"/>
-        </w:rPr>
-        <w:t xml:space="preserve"> new Virtual Machine in</w:t>
-      </w:r>
-      <w:r>
-        <w:rPr>
-          <w:lang w:eastAsia="ko-KR"/>
-        </w:rPr>
-        <w:t xml:space="preserve"> </w:t>
-      </w:r>
-      <w:r>
-        <w:rPr>
-          <w:lang w:eastAsia="ko-KR"/>
-        </w:rPr>
-        <w:t>the HD</w:t>
-      </w:r>
-      <w:r>
-        <w:rPr>
-          <w:lang w:eastAsia="ko-KR"/>
-        </w:rPr>
-        <w:t>P 2.4</w:t>
-      </w:r>
-      <w:r>
-        <w:rPr>
-          <w:lang w:eastAsia="ko-KR"/>
-        </w:rPr>
-        <w:t xml:space="preserve"> cluster section</w:t>
-      </w:r>
-      <w:r>
-        <w:rPr>
-          <w:lang w:eastAsia="ko-KR"/>
-        </w:rPr>
-        <w:t xml:space="preserve"> </w:t>
+        <w:t>Switch the assignment from dynamic to static and save the configuration.</w:t>
       </w:r>
     </w:p>
     <w:p>
       <w:pPr>
         <w:pStyle w:val="ListParagraph"/>
-        <w:numPr>
-          <w:ilvl w:val="0"/>
-          <w:numId w:val="7"/>
-        </w:numPr>
-      </w:pPr>
-      <w:r>
-        <w:rPr>
-          <w:lang w:eastAsia="ko-KR"/>
-        </w:rPr>
-        <w:t>Take note of the IP address, i</w:t>
-      </w:r>
-      <w:r>
-        <w:rPr>
-          <w:lang w:eastAsia="ko-KR"/>
-        </w:rPr>
-        <w:t xml:space="preserve">n this </w:t>
-      </w:r>
-      <w:r>
-        <w:rPr>
-          <w:lang w:eastAsia="ko-KR"/>
-        </w:rPr>
-        <w:t>example</w:t>
-      </w:r>
-      <w:r>
-        <w:rPr>
-          <w:lang w:eastAsia="ko-KR"/>
-        </w:rPr>
-        <w:t xml:space="preserve"> </w:t>
-      </w:r>
-      <w:r>
-        <w:rPr>
-          <w:lang w:eastAsia="ko-KR"/>
-        </w:rPr>
-        <w:t xml:space="preserve">it’s 137.117.45.234. </w:t>
-      </w:r>
-    </w:p>
-    <w:p>
-      <w:pPr>
-        <w:ind w:left="360"/>
-      </w:pPr>
-      <w:r>
-        <w:rPr>
-          <w:lang w:eastAsia="ko-KR"/>
-        </w:rPr>
-        <w:t>Y</w:t>
-      </w:r>
-      <w:r>
-        <w:rPr>
-          <w:lang w:eastAsia="ko-KR"/>
-        </w:rPr>
-        <w:t>ou</w:t>
-      </w:r>
-      <w:r>
-        <w:rPr>
-          <w:lang w:eastAsia="ko-KR"/>
-        </w:rPr>
-        <w:t>r virtual machine will</w:t>
-      </w:r>
-      <w:r>
-        <w:rPr>
-          <w:lang w:eastAsia="ko-KR"/>
-        </w:rPr>
-        <w:t xml:space="preserve"> hav</w:t>
-      </w:r>
-      <w:r>
-        <w:rPr>
-          <w:lang w:eastAsia="ko-KR"/>
-        </w:rPr>
-        <w:t>e a different IP address</w:t>
-      </w:r>
-      <w:r>
-        <w:rPr>
-          <w:lang w:eastAsia="ko-KR"/>
-        </w:rPr>
-        <w:t xml:space="preserve"> than the example shown here</w:t>
-      </w:r>
-      <w:r>
-        <w:rPr>
-          <w:lang w:eastAsia="ko-KR"/>
-        </w:rPr>
-        <w:t>.</w:t>
-      </w:r>
-    </w:p>
-    <w:p>
-      <w:pPr>
-        <w:ind w:left="360"/>
       </w:pPr>
       <w:r>
         <w:rPr>
           <w:noProof/>
         </w:rPr>
-        <w:lastRenderedPageBreak/>
         <w:drawing>
-          <wp:inline distT="0" distB="0" distL="0" distR="0" wp14:anchorId="1255D0A6" wp14:editId="6E764C93">
-            <wp:extent cx="5943600" cy="3375660"/>
-            <wp:effectExtent l="0" t="0" r="0" b="2540"/>
-            <wp:docPr id="11" name="Picture 11" descr="../../../../../Module%204%20Screenshots/Lab%201/Module_4_Lab_1_ss_05.png"/>
+          <wp:inline distT="0" distB="0" distL="0" distR="0" wp14:anchorId="1141A191" wp14:editId="047D641E">
+            <wp:extent cx="4641761" cy="4231640"/>
+            <wp:effectExtent l="25400" t="25400" r="32385" b="35560"/>
+            <wp:docPr id="5" name="Picture 5" descr="../../../../../../Screen%20Shot%202017-03-09%20at%201.35.22%20PM.png"/>
             <wp:cNvGraphicFramePr>
               <a:graphicFrameLocks xmlns:a="http://schemas.openxmlformats.org/drawingml/2006/main" noChangeAspect="1"/>
             </wp:cNvGraphicFramePr>
@@ -1235,7 +1471,7 @@
               <a:graphicData uri="http://schemas.openxmlformats.org/drawingml/2006/picture">
                 <pic:pic xmlns:pic="http://schemas.openxmlformats.org/drawingml/2006/picture">
                   <pic:nvPicPr>
-                    <pic:cNvPr id="0" name="Picture 5" descr="../../../../../Module%204%20Screenshots/Lab%201/Module_4_Lab_1_ss_05.png"/>
+                    <pic:cNvPr id="0" name="Picture 3" descr="../../../../../../Screen%20Shot%202017-03-09%20at%201.35.22%20PM.png"/>
                     <pic:cNvPicPr>
                       <a:picLocks noChangeAspect="1" noChangeArrowheads="1"/>
                     </pic:cNvPicPr>
@@ -1256,14 +1492,16 @@
                   <pic:spPr bwMode="auto">
                     <a:xfrm>
                       <a:off x="0" y="0"/>
-                      <a:ext cx="5943600" cy="3375660"/>
+                      <a:ext cx="4647339" cy="4236725"/>
                     </a:xfrm>
                     <a:prstGeom prst="rect">
                       <a:avLst/>
                     </a:prstGeom>
                     <a:noFill/>
                     <a:ln>
-                      <a:noFill/>
+                      <a:solidFill>
+                        <a:schemeClr val="accent3"/>
+                      </a:solidFill>
                     </a:ln>
                   </pic:spPr>
                 </pic:pic>
@@ -1276,17 +1514,842 @@
     <w:p>
       <w:pPr>
         <w:pStyle w:val="ListParagraph"/>
-      </w:pPr>
-    </w:p>
-    <w:p>
-      <w:pPr>
-        <w:pStyle w:val="ListParagraph"/>
-      </w:pPr>
-    </w:p>
-    <w:p>
-      <w:pPr>
-        <w:pStyle w:val="ListParagraph"/>
-      </w:pPr>
+        <w:numPr>
+          <w:ilvl w:val="0"/>
+          <w:numId w:val="7"/>
+        </w:numPr>
+      </w:pPr>
+      <w:r>
+        <w:lastRenderedPageBreak/>
+        <w:t>Open a PowerShell window and edit your ~/.</w:t>
+      </w:r>
+      <w:proofErr w:type="spellStart"/>
+      <w:r>
+        <w:t>ssh</w:t>
+      </w:r>
+      <w:proofErr w:type="spellEnd"/>
+      <w:r>
+        <w:t>/</w:t>
+      </w:r>
+      <w:proofErr w:type="spellStart"/>
+      <w:r>
+        <w:t>config</w:t>
+      </w:r>
+      <w:proofErr w:type="spellEnd"/>
+      <w:r>
+        <w:t xml:space="preserve"> file. Copy and paste the following into your </w:t>
+      </w:r>
+      <w:proofErr w:type="spellStart"/>
+      <w:r>
+        <w:t>config</w:t>
+      </w:r>
+      <w:proofErr w:type="spellEnd"/>
+      <w:r>
+        <w:t xml:space="preserve"> file:</w:t>
+      </w:r>
+    </w:p>
+    <w:p>
+      <w:pPr>
+        <w:pBdr>
+          <w:top w:val="single" w:sz="6" w:space="5" w:color="CCCCCC"/>
+          <w:left w:val="single" w:sz="6" w:space="8" w:color="CCCCCC"/>
+          <w:bottom w:val="single" w:sz="6" w:space="5" w:color="CCCCCC"/>
+          <w:right w:val="single" w:sz="6" w:space="8" w:color="CCCCCC"/>
+        </w:pBdr>
+        <w:shd w:val="clear" w:color="auto" w:fill="F2F0EF"/>
+        <w:tabs>
+          <w:tab w:val="left" w:pos="916"/>
+          <w:tab w:val="left" w:pos="1832"/>
+          <w:tab w:val="left" w:pos="2748"/>
+          <w:tab w:val="left" w:pos="3664"/>
+          <w:tab w:val="left" w:pos="4580"/>
+          <w:tab w:val="left" w:pos="5496"/>
+          <w:tab w:val="left" w:pos="6412"/>
+          <w:tab w:val="left" w:pos="7328"/>
+          <w:tab w:val="left" w:pos="8244"/>
+          <w:tab w:val="left" w:pos="9160"/>
+          <w:tab w:val="left" w:pos="10076"/>
+          <w:tab w:val="left" w:pos="10992"/>
+          <w:tab w:val="left" w:pos="11908"/>
+          <w:tab w:val="left" w:pos="12824"/>
+          <w:tab w:val="left" w:pos="13740"/>
+          <w:tab w:val="left" w:pos="14656"/>
+        </w:tabs>
+        <w:spacing w:after="0" w:line="240" w:lineRule="auto"/>
+        <w:rPr>
+          <w:rFonts w:ascii="Lucida Console" w:hAnsi="Lucida Console" w:cs="Courier New"/>
+          <w:sz w:val="20"/>
+          <w:szCs w:val="20"/>
+          <w:bdr w:val="none" w:sz="0" w:space="0" w:color="auto" w:frame="1"/>
+          <w:shd w:val="clear" w:color="auto" w:fill="F2F0EF"/>
+        </w:rPr>
+      </w:pPr>
+      <w:r>
+        <w:rPr>
+          <w:rFonts w:ascii="Lucida Console" w:hAnsi="Lucida Console" w:cs="Courier New"/>
+          <w:sz w:val="20"/>
+          <w:szCs w:val="20"/>
+          <w:bdr w:val="none" w:sz="0" w:space="0" w:color="auto" w:frame="1"/>
+          <w:shd w:val="clear" w:color="auto" w:fill="F2F0EF"/>
+        </w:rPr>
+        <w:t xml:space="preserve">Host </w:t>
+      </w:r>
+      <w:proofErr w:type="spellStart"/>
+      <w:r>
+        <w:rPr>
+          <w:rFonts w:ascii="Lucida Console" w:hAnsi="Lucida Console" w:cs="Courier New"/>
+          <w:sz w:val="20"/>
+          <w:szCs w:val="20"/>
+          <w:bdr w:val="none" w:sz="0" w:space="0" w:color="auto" w:frame="1"/>
+          <w:shd w:val="clear" w:color="auto" w:fill="F2F0EF"/>
+        </w:rPr>
+        <w:t>azureSandbox</w:t>
+      </w:r>
+      <w:proofErr w:type="spellEnd"/>
+    </w:p>
+    <w:p>
+      <w:pPr>
+        <w:pBdr>
+          <w:top w:val="single" w:sz="6" w:space="5" w:color="CCCCCC"/>
+          <w:left w:val="single" w:sz="6" w:space="8" w:color="CCCCCC"/>
+          <w:bottom w:val="single" w:sz="6" w:space="5" w:color="CCCCCC"/>
+          <w:right w:val="single" w:sz="6" w:space="8" w:color="CCCCCC"/>
+        </w:pBdr>
+        <w:shd w:val="clear" w:color="auto" w:fill="F2F0EF"/>
+        <w:tabs>
+          <w:tab w:val="left" w:pos="916"/>
+          <w:tab w:val="left" w:pos="1832"/>
+          <w:tab w:val="left" w:pos="2748"/>
+          <w:tab w:val="left" w:pos="3664"/>
+          <w:tab w:val="left" w:pos="4580"/>
+          <w:tab w:val="left" w:pos="5496"/>
+          <w:tab w:val="left" w:pos="6412"/>
+          <w:tab w:val="left" w:pos="7328"/>
+          <w:tab w:val="left" w:pos="8244"/>
+          <w:tab w:val="left" w:pos="9160"/>
+          <w:tab w:val="left" w:pos="10076"/>
+          <w:tab w:val="left" w:pos="10992"/>
+          <w:tab w:val="left" w:pos="11908"/>
+          <w:tab w:val="left" w:pos="12824"/>
+          <w:tab w:val="left" w:pos="13740"/>
+          <w:tab w:val="left" w:pos="14656"/>
+        </w:tabs>
+        <w:spacing w:after="0" w:line="240" w:lineRule="auto"/>
+        <w:rPr>
+          <w:rFonts w:ascii="Lucida Console" w:hAnsi="Lucida Console" w:cs="Courier New"/>
+          <w:sz w:val="20"/>
+          <w:szCs w:val="20"/>
+          <w:bdr w:val="none" w:sz="0" w:space="0" w:color="auto" w:frame="1"/>
+          <w:shd w:val="clear" w:color="auto" w:fill="F2F0EF"/>
+        </w:rPr>
+      </w:pPr>
+      <w:r>
+        <w:rPr>
+          <w:rFonts w:ascii="Lucida Console" w:hAnsi="Lucida Console" w:cs="Courier New"/>
+          <w:sz w:val="20"/>
+          <w:szCs w:val="20"/>
+          <w:bdr w:val="none" w:sz="0" w:space="0" w:color="auto" w:frame="1"/>
+          <w:shd w:val="clear" w:color="auto" w:fill="F2F0EF"/>
+        </w:rPr>
+        <w:t xml:space="preserve">  Port 22</w:t>
+      </w:r>
+    </w:p>
+    <w:p>
+      <w:pPr>
+        <w:pBdr>
+          <w:top w:val="single" w:sz="6" w:space="5" w:color="CCCCCC"/>
+          <w:left w:val="single" w:sz="6" w:space="8" w:color="CCCCCC"/>
+          <w:bottom w:val="single" w:sz="6" w:space="5" w:color="CCCCCC"/>
+          <w:right w:val="single" w:sz="6" w:space="8" w:color="CCCCCC"/>
+        </w:pBdr>
+        <w:shd w:val="clear" w:color="auto" w:fill="F2F0EF"/>
+        <w:tabs>
+          <w:tab w:val="left" w:pos="916"/>
+          <w:tab w:val="left" w:pos="1832"/>
+          <w:tab w:val="left" w:pos="2748"/>
+          <w:tab w:val="left" w:pos="3664"/>
+          <w:tab w:val="left" w:pos="4580"/>
+          <w:tab w:val="left" w:pos="5496"/>
+          <w:tab w:val="left" w:pos="6412"/>
+          <w:tab w:val="left" w:pos="7328"/>
+          <w:tab w:val="left" w:pos="8244"/>
+          <w:tab w:val="left" w:pos="9160"/>
+          <w:tab w:val="left" w:pos="10076"/>
+          <w:tab w:val="left" w:pos="10992"/>
+          <w:tab w:val="left" w:pos="11908"/>
+          <w:tab w:val="left" w:pos="12824"/>
+          <w:tab w:val="left" w:pos="13740"/>
+          <w:tab w:val="left" w:pos="14656"/>
+        </w:tabs>
+        <w:spacing w:after="0" w:line="240" w:lineRule="auto"/>
+        <w:rPr>
+          <w:rFonts w:ascii="Lucida Console" w:hAnsi="Lucida Console" w:cs="Courier New"/>
+          <w:sz w:val="20"/>
+          <w:szCs w:val="20"/>
+          <w:bdr w:val="none" w:sz="0" w:space="0" w:color="auto" w:frame="1"/>
+          <w:shd w:val="clear" w:color="auto" w:fill="F2F0EF"/>
+        </w:rPr>
+      </w:pPr>
+      <w:r>
+        <w:rPr>
+          <w:rFonts w:ascii="Lucida Console" w:hAnsi="Lucida Console" w:cs="Courier New"/>
+          <w:sz w:val="20"/>
+          <w:szCs w:val="20"/>
+          <w:bdr w:val="none" w:sz="0" w:space="0" w:color="auto" w:frame="1"/>
+          <w:shd w:val="clear" w:color="auto" w:fill="F2F0EF"/>
+        </w:rPr>
+        <w:t xml:space="preserve">  User </w:t>
+      </w:r>
+      <w:r>
+        <w:rPr>
+          <w:rFonts w:ascii="Lucida Console" w:hAnsi="Lucida Console" w:cs="Courier New"/>
+          <w:sz w:val="20"/>
+          <w:szCs w:val="20"/>
+          <w:bdr w:val="none" w:sz="0" w:space="0" w:color="auto" w:frame="1"/>
+          <w:shd w:val="clear" w:color="auto" w:fill="F2F0EF"/>
+        </w:rPr>
+        <w:t>&lt;your user name&gt;</w:t>
+      </w:r>
+    </w:p>
+    <w:p>
+      <w:pPr>
+        <w:pBdr>
+          <w:top w:val="single" w:sz="6" w:space="5" w:color="CCCCCC"/>
+          <w:left w:val="single" w:sz="6" w:space="8" w:color="CCCCCC"/>
+          <w:bottom w:val="single" w:sz="6" w:space="5" w:color="CCCCCC"/>
+          <w:right w:val="single" w:sz="6" w:space="8" w:color="CCCCCC"/>
+        </w:pBdr>
+        <w:shd w:val="clear" w:color="auto" w:fill="F2F0EF"/>
+        <w:tabs>
+          <w:tab w:val="left" w:pos="916"/>
+          <w:tab w:val="left" w:pos="1832"/>
+          <w:tab w:val="left" w:pos="2748"/>
+          <w:tab w:val="left" w:pos="3664"/>
+          <w:tab w:val="left" w:pos="4580"/>
+          <w:tab w:val="left" w:pos="5496"/>
+          <w:tab w:val="left" w:pos="6412"/>
+          <w:tab w:val="left" w:pos="7328"/>
+          <w:tab w:val="left" w:pos="8244"/>
+          <w:tab w:val="left" w:pos="9160"/>
+          <w:tab w:val="left" w:pos="10076"/>
+          <w:tab w:val="left" w:pos="10992"/>
+          <w:tab w:val="left" w:pos="11908"/>
+          <w:tab w:val="left" w:pos="12824"/>
+          <w:tab w:val="left" w:pos="13740"/>
+          <w:tab w:val="left" w:pos="14656"/>
+        </w:tabs>
+        <w:spacing w:after="0" w:line="240" w:lineRule="auto"/>
+        <w:rPr>
+          <w:rFonts w:ascii="Lucida Console" w:hAnsi="Lucida Console" w:cs="Courier New"/>
+          <w:sz w:val="20"/>
+          <w:szCs w:val="20"/>
+          <w:bdr w:val="none" w:sz="0" w:space="0" w:color="auto" w:frame="1"/>
+          <w:shd w:val="clear" w:color="auto" w:fill="F2F0EF"/>
+        </w:rPr>
+      </w:pPr>
+      <w:r>
+        <w:rPr>
+          <w:rFonts w:ascii="Lucida Console" w:hAnsi="Lucida Console" w:cs="Courier New"/>
+          <w:sz w:val="20"/>
+          <w:szCs w:val="20"/>
+          <w:bdr w:val="none" w:sz="0" w:space="0" w:color="auto" w:frame="1"/>
+          <w:shd w:val="clear" w:color="auto" w:fill="F2F0EF"/>
+        </w:rPr>
+        <w:t xml:space="preserve">  </w:t>
+      </w:r>
+      <w:proofErr w:type="spellStart"/>
+      <w:r>
+        <w:rPr>
+          <w:rFonts w:ascii="Lucida Console" w:hAnsi="Lucida Console" w:cs="Courier New"/>
+          <w:sz w:val="20"/>
+          <w:szCs w:val="20"/>
+          <w:bdr w:val="none" w:sz="0" w:space="0" w:color="auto" w:frame="1"/>
+          <w:shd w:val="clear" w:color="auto" w:fill="F2F0EF"/>
+        </w:rPr>
+        <w:t>HostName</w:t>
+      </w:r>
+      <w:proofErr w:type="spellEnd"/>
+      <w:r>
+        <w:rPr>
+          <w:rFonts w:ascii="Lucida Console" w:hAnsi="Lucida Console" w:cs="Courier New"/>
+          <w:sz w:val="20"/>
+          <w:szCs w:val="20"/>
+          <w:bdr w:val="none" w:sz="0" w:space="0" w:color="auto" w:frame="1"/>
+          <w:shd w:val="clear" w:color="auto" w:fill="F2F0EF"/>
+        </w:rPr>
+        <w:t xml:space="preserve"> </w:t>
+      </w:r>
+      <w:r>
+        <w:rPr>
+          <w:rFonts w:ascii="Lucida Console" w:hAnsi="Lucida Console" w:cs="Courier New"/>
+          <w:sz w:val="20"/>
+          <w:szCs w:val="20"/>
+          <w:bdr w:val="none" w:sz="0" w:space="0" w:color="auto" w:frame="1"/>
+          <w:shd w:val="clear" w:color="auto" w:fill="F2F0EF"/>
+        </w:rPr>
+        <w:t>&lt;your IP&gt;</w:t>
+      </w:r>
+    </w:p>
+    <w:p>
+      <w:pPr>
+        <w:pBdr>
+          <w:top w:val="single" w:sz="6" w:space="5" w:color="CCCCCC"/>
+          <w:left w:val="single" w:sz="6" w:space="8" w:color="CCCCCC"/>
+          <w:bottom w:val="single" w:sz="6" w:space="5" w:color="CCCCCC"/>
+          <w:right w:val="single" w:sz="6" w:space="8" w:color="CCCCCC"/>
+        </w:pBdr>
+        <w:shd w:val="clear" w:color="auto" w:fill="F2F0EF"/>
+        <w:tabs>
+          <w:tab w:val="left" w:pos="916"/>
+          <w:tab w:val="left" w:pos="1832"/>
+          <w:tab w:val="left" w:pos="2748"/>
+          <w:tab w:val="left" w:pos="3664"/>
+          <w:tab w:val="left" w:pos="4580"/>
+          <w:tab w:val="left" w:pos="5496"/>
+          <w:tab w:val="left" w:pos="6412"/>
+          <w:tab w:val="left" w:pos="7328"/>
+          <w:tab w:val="left" w:pos="8244"/>
+          <w:tab w:val="left" w:pos="9160"/>
+          <w:tab w:val="left" w:pos="10076"/>
+          <w:tab w:val="left" w:pos="10992"/>
+          <w:tab w:val="left" w:pos="11908"/>
+          <w:tab w:val="left" w:pos="12824"/>
+          <w:tab w:val="left" w:pos="13740"/>
+          <w:tab w:val="left" w:pos="14656"/>
+        </w:tabs>
+        <w:spacing w:after="0" w:line="240" w:lineRule="auto"/>
+        <w:rPr>
+          <w:rFonts w:ascii="Lucida Console" w:hAnsi="Lucida Console" w:cs="Courier New"/>
+          <w:sz w:val="20"/>
+          <w:szCs w:val="20"/>
+          <w:bdr w:val="none" w:sz="0" w:space="0" w:color="auto" w:frame="1"/>
+          <w:shd w:val="clear" w:color="auto" w:fill="F2F0EF"/>
+        </w:rPr>
+      </w:pPr>
+      <w:r>
+        <w:rPr>
+          <w:rFonts w:ascii="Lucida Console" w:hAnsi="Lucida Console" w:cs="Courier New"/>
+          <w:sz w:val="20"/>
+          <w:szCs w:val="20"/>
+          <w:bdr w:val="none" w:sz="0" w:space="0" w:color="auto" w:frame="1"/>
+          <w:shd w:val="clear" w:color="auto" w:fill="F2F0EF"/>
+        </w:rPr>
+        <w:t xml:space="preserve">  </w:t>
+      </w:r>
+      <w:proofErr w:type="spellStart"/>
+      <w:r>
+        <w:rPr>
+          <w:rFonts w:ascii="Lucida Console" w:hAnsi="Lucida Console" w:cs="Courier New"/>
+          <w:sz w:val="20"/>
+          <w:szCs w:val="20"/>
+          <w:bdr w:val="none" w:sz="0" w:space="0" w:color="auto" w:frame="1"/>
+          <w:shd w:val="clear" w:color="auto" w:fill="F2F0EF"/>
+        </w:rPr>
+        <w:t>LocalForward</w:t>
+      </w:r>
+      <w:proofErr w:type="spellEnd"/>
+      <w:r>
+        <w:rPr>
+          <w:rFonts w:ascii="Lucida Console" w:hAnsi="Lucida Console" w:cs="Courier New"/>
+          <w:sz w:val="20"/>
+          <w:szCs w:val="20"/>
+          <w:bdr w:val="none" w:sz="0" w:space="0" w:color="auto" w:frame="1"/>
+          <w:shd w:val="clear" w:color="auto" w:fill="F2F0EF"/>
+        </w:rPr>
+        <w:t xml:space="preserve"> 8080 127.0.0.1:8080</w:t>
+      </w:r>
+    </w:p>
+    <w:p>
+      <w:pPr>
+        <w:pBdr>
+          <w:top w:val="single" w:sz="6" w:space="5" w:color="CCCCCC"/>
+          <w:left w:val="single" w:sz="6" w:space="8" w:color="CCCCCC"/>
+          <w:bottom w:val="single" w:sz="6" w:space="5" w:color="CCCCCC"/>
+          <w:right w:val="single" w:sz="6" w:space="8" w:color="CCCCCC"/>
+        </w:pBdr>
+        <w:shd w:val="clear" w:color="auto" w:fill="F2F0EF"/>
+        <w:tabs>
+          <w:tab w:val="left" w:pos="916"/>
+          <w:tab w:val="left" w:pos="1832"/>
+          <w:tab w:val="left" w:pos="2748"/>
+          <w:tab w:val="left" w:pos="3664"/>
+          <w:tab w:val="left" w:pos="4580"/>
+          <w:tab w:val="left" w:pos="5496"/>
+          <w:tab w:val="left" w:pos="6412"/>
+          <w:tab w:val="left" w:pos="7328"/>
+          <w:tab w:val="left" w:pos="8244"/>
+          <w:tab w:val="left" w:pos="9160"/>
+          <w:tab w:val="left" w:pos="10076"/>
+          <w:tab w:val="left" w:pos="10992"/>
+          <w:tab w:val="left" w:pos="11908"/>
+          <w:tab w:val="left" w:pos="12824"/>
+          <w:tab w:val="left" w:pos="13740"/>
+          <w:tab w:val="left" w:pos="14656"/>
+        </w:tabs>
+        <w:spacing w:after="0" w:line="240" w:lineRule="auto"/>
+        <w:rPr>
+          <w:rFonts w:ascii="Lucida Console" w:hAnsi="Lucida Console" w:cs="Courier New"/>
+          <w:sz w:val="20"/>
+          <w:szCs w:val="20"/>
+          <w:bdr w:val="none" w:sz="0" w:space="0" w:color="auto" w:frame="1"/>
+          <w:shd w:val="clear" w:color="auto" w:fill="F2F0EF"/>
+        </w:rPr>
+      </w:pPr>
+      <w:r>
+        <w:rPr>
+          <w:rFonts w:ascii="Lucida Console" w:hAnsi="Lucida Console" w:cs="Courier New"/>
+          <w:sz w:val="20"/>
+          <w:szCs w:val="20"/>
+          <w:bdr w:val="none" w:sz="0" w:space="0" w:color="auto" w:frame="1"/>
+          <w:shd w:val="clear" w:color="auto" w:fill="F2F0EF"/>
+        </w:rPr>
+        <w:t xml:space="preserve">  </w:t>
+      </w:r>
+      <w:proofErr w:type="spellStart"/>
+      <w:r>
+        <w:rPr>
+          <w:rFonts w:ascii="Lucida Console" w:hAnsi="Lucida Console" w:cs="Courier New"/>
+          <w:sz w:val="20"/>
+          <w:szCs w:val="20"/>
+          <w:bdr w:val="none" w:sz="0" w:space="0" w:color="auto" w:frame="1"/>
+          <w:shd w:val="clear" w:color="auto" w:fill="F2F0EF"/>
+        </w:rPr>
+        <w:t>LocalForward</w:t>
+      </w:r>
+      <w:proofErr w:type="spellEnd"/>
+      <w:r>
+        <w:rPr>
+          <w:rFonts w:ascii="Lucida Console" w:hAnsi="Lucida Console" w:cs="Courier New"/>
+          <w:sz w:val="20"/>
+          <w:szCs w:val="20"/>
+          <w:bdr w:val="none" w:sz="0" w:space="0" w:color="auto" w:frame="1"/>
+          <w:shd w:val="clear" w:color="auto" w:fill="F2F0EF"/>
+        </w:rPr>
+        <w:t xml:space="preserve"> 8888 127.0.0.1:8888</w:t>
+      </w:r>
+    </w:p>
+    <w:p>
+      <w:pPr>
+        <w:pBdr>
+          <w:top w:val="single" w:sz="6" w:space="5" w:color="CCCCCC"/>
+          <w:left w:val="single" w:sz="6" w:space="8" w:color="CCCCCC"/>
+          <w:bottom w:val="single" w:sz="6" w:space="5" w:color="CCCCCC"/>
+          <w:right w:val="single" w:sz="6" w:space="8" w:color="CCCCCC"/>
+        </w:pBdr>
+        <w:shd w:val="clear" w:color="auto" w:fill="F2F0EF"/>
+        <w:tabs>
+          <w:tab w:val="left" w:pos="916"/>
+          <w:tab w:val="left" w:pos="1832"/>
+          <w:tab w:val="left" w:pos="2748"/>
+          <w:tab w:val="left" w:pos="3664"/>
+          <w:tab w:val="left" w:pos="4580"/>
+          <w:tab w:val="left" w:pos="5496"/>
+          <w:tab w:val="left" w:pos="6412"/>
+          <w:tab w:val="left" w:pos="7328"/>
+          <w:tab w:val="left" w:pos="8244"/>
+          <w:tab w:val="left" w:pos="9160"/>
+          <w:tab w:val="left" w:pos="10076"/>
+          <w:tab w:val="left" w:pos="10992"/>
+          <w:tab w:val="left" w:pos="11908"/>
+          <w:tab w:val="left" w:pos="12824"/>
+          <w:tab w:val="left" w:pos="13740"/>
+          <w:tab w:val="left" w:pos="14656"/>
+        </w:tabs>
+        <w:spacing w:after="0" w:line="240" w:lineRule="auto"/>
+        <w:rPr>
+          <w:rFonts w:ascii="Lucida Console" w:hAnsi="Lucida Console" w:cs="Courier New"/>
+          <w:sz w:val="20"/>
+          <w:szCs w:val="20"/>
+          <w:bdr w:val="none" w:sz="0" w:space="0" w:color="auto" w:frame="1"/>
+          <w:shd w:val="clear" w:color="auto" w:fill="F2F0EF"/>
+        </w:rPr>
+      </w:pPr>
+      <w:r>
+        <w:rPr>
+          <w:rFonts w:ascii="Lucida Console" w:hAnsi="Lucida Console" w:cs="Courier New"/>
+          <w:sz w:val="20"/>
+          <w:szCs w:val="20"/>
+          <w:bdr w:val="none" w:sz="0" w:space="0" w:color="auto" w:frame="1"/>
+          <w:shd w:val="clear" w:color="auto" w:fill="F2F0EF"/>
+        </w:rPr>
+        <w:t xml:space="preserve">  </w:t>
+      </w:r>
+      <w:proofErr w:type="spellStart"/>
+      <w:r>
+        <w:rPr>
+          <w:rFonts w:ascii="Lucida Console" w:hAnsi="Lucida Console" w:cs="Courier New"/>
+          <w:sz w:val="20"/>
+          <w:szCs w:val="20"/>
+          <w:bdr w:val="none" w:sz="0" w:space="0" w:color="auto" w:frame="1"/>
+          <w:shd w:val="clear" w:color="auto" w:fill="F2F0EF"/>
+        </w:rPr>
+        <w:t>LocalForward</w:t>
+      </w:r>
+      <w:proofErr w:type="spellEnd"/>
+      <w:r>
+        <w:rPr>
+          <w:rFonts w:ascii="Lucida Console" w:hAnsi="Lucida Console" w:cs="Courier New"/>
+          <w:sz w:val="20"/>
+          <w:szCs w:val="20"/>
+          <w:bdr w:val="none" w:sz="0" w:space="0" w:color="auto" w:frame="1"/>
+          <w:shd w:val="clear" w:color="auto" w:fill="F2F0EF"/>
+        </w:rPr>
+        <w:t xml:space="preserve"> 9995 127.0.0.1:9995</w:t>
+      </w:r>
+    </w:p>
+    <w:p>
+      <w:pPr>
+        <w:pBdr>
+          <w:top w:val="single" w:sz="6" w:space="5" w:color="CCCCCC"/>
+          <w:left w:val="single" w:sz="6" w:space="8" w:color="CCCCCC"/>
+          <w:bottom w:val="single" w:sz="6" w:space="5" w:color="CCCCCC"/>
+          <w:right w:val="single" w:sz="6" w:space="8" w:color="CCCCCC"/>
+        </w:pBdr>
+        <w:shd w:val="clear" w:color="auto" w:fill="F2F0EF"/>
+        <w:tabs>
+          <w:tab w:val="left" w:pos="916"/>
+          <w:tab w:val="left" w:pos="1832"/>
+          <w:tab w:val="left" w:pos="2748"/>
+          <w:tab w:val="left" w:pos="3664"/>
+          <w:tab w:val="left" w:pos="4580"/>
+          <w:tab w:val="left" w:pos="5496"/>
+          <w:tab w:val="left" w:pos="6412"/>
+          <w:tab w:val="left" w:pos="7328"/>
+          <w:tab w:val="left" w:pos="8244"/>
+          <w:tab w:val="left" w:pos="9160"/>
+          <w:tab w:val="left" w:pos="10076"/>
+          <w:tab w:val="left" w:pos="10992"/>
+          <w:tab w:val="left" w:pos="11908"/>
+          <w:tab w:val="left" w:pos="12824"/>
+          <w:tab w:val="left" w:pos="13740"/>
+          <w:tab w:val="left" w:pos="14656"/>
+        </w:tabs>
+        <w:spacing w:after="0" w:line="240" w:lineRule="auto"/>
+        <w:rPr>
+          <w:rFonts w:ascii="Lucida Console" w:hAnsi="Lucida Console" w:cs="Courier New"/>
+          <w:sz w:val="20"/>
+          <w:szCs w:val="20"/>
+          <w:bdr w:val="none" w:sz="0" w:space="0" w:color="auto" w:frame="1"/>
+          <w:shd w:val="clear" w:color="auto" w:fill="F2F0EF"/>
+        </w:rPr>
+      </w:pPr>
+      <w:r>
+        <w:rPr>
+          <w:rFonts w:ascii="Lucida Console" w:hAnsi="Lucida Console" w:cs="Courier New"/>
+          <w:sz w:val="20"/>
+          <w:szCs w:val="20"/>
+          <w:bdr w:val="none" w:sz="0" w:space="0" w:color="auto" w:frame="1"/>
+          <w:shd w:val="clear" w:color="auto" w:fill="F2F0EF"/>
+        </w:rPr>
+        <w:t xml:space="preserve">  </w:t>
+      </w:r>
+      <w:proofErr w:type="spellStart"/>
+      <w:r>
+        <w:rPr>
+          <w:rFonts w:ascii="Lucida Console" w:hAnsi="Lucida Console" w:cs="Courier New"/>
+          <w:sz w:val="20"/>
+          <w:szCs w:val="20"/>
+          <w:bdr w:val="none" w:sz="0" w:space="0" w:color="auto" w:frame="1"/>
+          <w:shd w:val="clear" w:color="auto" w:fill="F2F0EF"/>
+        </w:rPr>
+        <w:t>LocalForward</w:t>
+      </w:r>
+      <w:proofErr w:type="spellEnd"/>
+      <w:r>
+        <w:rPr>
+          <w:rFonts w:ascii="Lucida Console" w:hAnsi="Lucida Console" w:cs="Courier New"/>
+          <w:sz w:val="20"/>
+          <w:szCs w:val="20"/>
+          <w:bdr w:val="none" w:sz="0" w:space="0" w:color="auto" w:frame="1"/>
+          <w:shd w:val="clear" w:color="auto" w:fill="F2F0EF"/>
+        </w:rPr>
+        <w:t xml:space="preserve"> 9996 127.0.0.1:9996</w:t>
+      </w:r>
+    </w:p>
+    <w:p>
+      <w:pPr>
+        <w:pBdr>
+          <w:top w:val="single" w:sz="6" w:space="5" w:color="CCCCCC"/>
+          <w:left w:val="single" w:sz="6" w:space="8" w:color="CCCCCC"/>
+          <w:bottom w:val="single" w:sz="6" w:space="5" w:color="CCCCCC"/>
+          <w:right w:val="single" w:sz="6" w:space="8" w:color="CCCCCC"/>
+        </w:pBdr>
+        <w:shd w:val="clear" w:color="auto" w:fill="F2F0EF"/>
+        <w:tabs>
+          <w:tab w:val="left" w:pos="916"/>
+          <w:tab w:val="left" w:pos="1832"/>
+          <w:tab w:val="left" w:pos="2748"/>
+          <w:tab w:val="left" w:pos="3664"/>
+          <w:tab w:val="left" w:pos="4580"/>
+          <w:tab w:val="left" w:pos="5496"/>
+          <w:tab w:val="left" w:pos="6412"/>
+          <w:tab w:val="left" w:pos="7328"/>
+          <w:tab w:val="left" w:pos="8244"/>
+          <w:tab w:val="left" w:pos="9160"/>
+          <w:tab w:val="left" w:pos="10076"/>
+          <w:tab w:val="left" w:pos="10992"/>
+          <w:tab w:val="left" w:pos="11908"/>
+          <w:tab w:val="left" w:pos="12824"/>
+          <w:tab w:val="left" w:pos="13740"/>
+          <w:tab w:val="left" w:pos="14656"/>
+        </w:tabs>
+        <w:spacing w:after="0" w:line="240" w:lineRule="auto"/>
+        <w:rPr>
+          <w:rFonts w:ascii="Lucida Console" w:hAnsi="Lucida Console" w:cs="Courier New"/>
+          <w:sz w:val="20"/>
+          <w:szCs w:val="20"/>
+          <w:bdr w:val="none" w:sz="0" w:space="0" w:color="auto" w:frame="1"/>
+          <w:shd w:val="clear" w:color="auto" w:fill="F2F0EF"/>
+        </w:rPr>
+      </w:pPr>
+      <w:r>
+        <w:rPr>
+          <w:rFonts w:ascii="Lucida Console" w:hAnsi="Lucida Console" w:cs="Courier New"/>
+          <w:sz w:val="20"/>
+          <w:szCs w:val="20"/>
+          <w:bdr w:val="none" w:sz="0" w:space="0" w:color="auto" w:frame="1"/>
+          <w:shd w:val="clear" w:color="auto" w:fill="F2F0EF"/>
+        </w:rPr>
+        <w:t xml:space="preserve">  </w:t>
+      </w:r>
+      <w:proofErr w:type="spellStart"/>
+      <w:r>
+        <w:rPr>
+          <w:rFonts w:ascii="Lucida Console" w:hAnsi="Lucida Console" w:cs="Courier New"/>
+          <w:sz w:val="20"/>
+          <w:szCs w:val="20"/>
+          <w:bdr w:val="none" w:sz="0" w:space="0" w:color="auto" w:frame="1"/>
+          <w:shd w:val="clear" w:color="auto" w:fill="F2F0EF"/>
+        </w:rPr>
+        <w:t>LocalForward</w:t>
+      </w:r>
+      <w:proofErr w:type="spellEnd"/>
+      <w:r>
+        <w:rPr>
+          <w:rFonts w:ascii="Lucida Console" w:hAnsi="Lucida Console" w:cs="Courier New"/>
+          <w:sz w:val="20"/>
+          <w:szCs w:val="20"/>
+          <w:bdr w:val="none" w:sz="0" w:space="0" w:color="auto" w:frame="1"/>
+          <w:shd w:val="clear" w:color="auto" w:fill="F2F0EF"/>
+        </w:rPr>
+        <w:t xml:space="preserve"> 8886 127.0.0.1:8886</w:t>
+      </w:r>
+    </w:p>
+    <w:p>
+      <w:pPr>
+        <w:pBdr>
+          <w:top w:val="single" w:sz="6" w:space="5" w:color="CCCCCC"/>
+          <w:left w:val="single" w:sz="6" w:space="8" w:color="CCCCCC"/>
+          <w:bottom w:val="single" w:sz="6" w:space="5" w:color="CCCCCC"/>
+          <w:right w:val="single" w:sz="6" w:space="8" w:color="CCCCCC"/>
+        </w:pBdr>
+        <w:shd w:val="clear" w:color="auto" w:fill="F2F0EF"/>
+        <w:tabs>
+          <w:tab w:val="left" w:pos="916"/>
+          <w:tab w:val="left" w:pos="1832"/>
+          <w:tab w:val="left" w:pos="2748"/>
+          <w:tab w:val="left" w:pos="3664"/>
+          <w:tab w:val="left" w:pos="4580"/>
+          <w:tab w:val="left" w:pos="5496"/>
+          <w:tab w:val="left" w:pos="6412"/>
+          <w:tab w:val="left" w:pos="7328"/>
+          <w:tab w:val="left" w:pos="8244"/>
+          <w:tab w:val="left" w:pos="9160"/>
+          <w:tab w:val="left" w:pos="10076"/>
+          <w:tab w:val="left" w:pos="10992"/>
+          <w:tab w:val="left" w:pos="11908"/>
+          <w:tab w:val="left" w:pos="12824"/>
+          <w:tab w:val="left" w:pos="13740"/>
+          <w:tab w:val="left" w:pos="14656"/>
+        </w:tabs>
+        <w:spacing w:after="0" w:line="240" w:lineRule="auto"/>
+        <w:rPr>
+          <w:rFonts w:ascii="Lucida Console" w:hAnsi="Lucida Console" w:cs="Courier New"/>
+          <w:sz w:val="20"/>
+          <w:szCs w:val="20"/>
+          <w:bdr w:val="none" w:sz="0" w:space="0" w:color="auto" w:frame="1"/>
+          <w:shd w:val="clear" w:color="auto" w:fill="F2F0EF"/>
+        </w:rPr>
+      </w:pPr>
+      <w:r>
+        <w:rPr>
+          <w:rFonts w:ascii="Lucida Console" w:hAnsi="Lucida Console" w:cs="Courier New"/>
+          <w:sz w:val="20"/>
+          <w:szCs w:val="20"/>
+          <w:bdr w:val="none" w:sz="0" w:space="0" w:color="auto" w:frame="1"/>
+          <w:shd w:val="clear" w:color="auto" w:fill="F2F0EF"/>
+        </w:rPr>
+        <w:t xml:space="preserve">  </w:t>
+      </w:r>
+      <w:proofErr w:type="spellStart"/>
+      <w:r>
+        <w:rPr>
+          <w:rFonts w:ascii="Lucida Console" w:hAnsi="Lucida Console" w:cs="Courier New"/>
+          <w:sz w:val="20"/>
+          <w:szCs w:val="20"/>
+          <w:bdr w:val="none" w:sz="0" w:space="0" w:color="auto" w:frame="1"/>
+          <w:shd w:val="clear" w:color="auto" w:fill="F2F0EF"/>
+        </w:rPr>
+        <w:t>LocalForward</w:t>
+      </w:r>
+      <w:proofErr w:type="spellEnd"/>
+      <w:r>
+        <w:rPr>
+          <w:rFonts w:ascii="Lucida Console" w:hAnsi="Lucida Console" w:cs="Courier New"/>
+          <w:sz w:val="20"/>
+          <w:szCs w:val="20"/>
+          <w:bdr w:val="none" w:sz="0" w:space="0" w:color="auto" w:frame="1"/>
+          <w:shd w:val="clear" w:color="auto" w:fill="F2F0EF"/>
+        </w:rPr>
+        <w:t xml:space="preserve"> 10500 127.0.0.1:10500</w:t>
+      </w:r>
+    </w:p>
+    <w:p>
+      <w:pPr>
+        <w:pBdr>
+          <w:top w:val="single" w:sz="6" w:space="5" w:color="CCCCCC"/>
+          <w:left w:val="single" w:sz="6" w:space="8" w:color="CCCCCC"/>
+          <w:bottom w:val="single" w:sz="6" w:space="5" w:color="CCCCCC"/>
+          <w:right w:val="single" w:sz="6" w:space="8" w:color="CCCCCC"/>
+        </w:pBdr>
+        <w:shd w:val="clear" w:color="auto" w:fill="F2F0EF"/>
+        <w:tabs>
+          <w:tab w:val="left" w:pos="916"/>
+          <w:tab w:val="left" w:pos="1832"/>
+          <w:tab w:val="left" w:pos="2748"/>
+          <w:tab w:val="left" w:pos="3664"/>
+          <w:tab w:val="left" w:pos="4580"/>
+          <w:tab w:val="left" w:pos="5496"/>
+          <w:tab w:val="left" w:pos="6412"/>
+          <w:tab w:val="left" w:pos="7328"/>
+          <w:tab w:val="left" w:pos="8244"/>
+          <w:tab w:val="left" w:pos="9160"/>
+          <w:tab w:val="left" w:pos="10076"/>
+          <w:tab w:val="left" w:pos="10992"/>
+          <w:tab w:val="left" w:pos="11908"/>
+          <w:tab w:val="left" w:pos="12824"/>
+          <w:tab w:val="left" w:pos="13740"/>
+          <w:tab w:val="left" w:pos="14656"/>
+        </w:tabs>
+        <w:spacing w:after="0" w:line="240" w:lineRule="auto"/>
+        <w:rPr>
+          <w:rFonts w:ascii="Lucida Console" w:hAnsi="Lucida Console" w:cs="Courier New"/>
+          <w:sz w:val="20"/>
+          <w:szCs w:val="20"/>
+          <w:bdr w:val="none" w:sz="0" w:space="0" w:color="auto" w:frame="1"/>
+          <w:shd w:val="clear" w:color="auto" w:fill="F2F0EF"/>
+        </w:rPr>
+      </w:pPr>
+      <w:r>
+        <w:rPr>
+          <w:rFonts w:ascii="Lucida Console" w:hAnsi="Lucida Console" w:cs="Courier New"/>
+          <w:sz w:val="20"/>
+          <w:szCs w:val="20"/>
+          <w:bdr w:val="none" w:sz="0" w:space="0" w:color="auto" w:frame="1"/>
+          <w:shd w:val="clear" w:color="auto" w:fill="F2F0EF"/>
+        </w:rPr>
+        <w:t xml:space="preserve">  </w:t>
+      </w:r>
+      <w:proofErr w:type="spellStart"/>
+      <w:r>
+        <w:rPr>
+          <w:rFonts w:ascii="Lucida Console" w:hAnsi="Lucida Console" w:cs="Courier New"/>
+          <w:sz w:val="20"/>
+          <w:szCs w:val="20"/>
+          <w:bdr w:val="none" w:sz="0" w:space="0" w:color="auto" w:frame="1"/>
+          <w:shd w:val="clear" w:color="auto" w:fill="F2F0EF"/>
+        </w:rPr>
+        <w:t>LocalForward</w:t>
+      </w:r>
+      <w:proofErr w:type="spellEnd"/>
+      <w:r>
+        <w:rPr>
+          <w:rFonts w:ascii="Lucida Console" w:hAnsi="Lucida Console" w:cs="Courier New"/>
+          <w:sz w:val="20"/>
+          <w:szCs w:val="20"/>
+          <w:bdr w:val="none" w:sz="0" w:space="0" w:color="auto" w:frame="1"/>
+          <w:shd w:val="clear" w:color="auto" w:fill="F2F0EF"/>
+        </w:rPr>
+        <w:t xml:space="preserve"> 4200 127.0.0.1:4200</w:t>
+      </w:r>
+    </w:p>
+    <w:p>
+      <w:pPr>
+        <w:pBdr>
+          <w:top w:val="single" w:sz="6" w:space="5" w:color="CCCCCC"/>
+          <w:left w:val="single" w:sz="6" w:space="8" w:color="CCCCCC"/>
+          <w:bottom w:val="single" w:sz="6" w:space="5" w:color="CCCCCC"/>
+          <w:right w:val="single" w:sz="6" w:space="8" w:color="CCCCCC"/>
+        </w:pBdr>
+        <w:shd w:val="clear" w:color="auto" w:fill="F2F0EF"/>
+        <w:tabs>
+          <w:tab w:val="left" w:pos="916"/>
+          <w:tab w:val="left" w:pos="1832"/>
+          <w:tab w:val="left" w:pos="2748"/>
+          <w:tab w:val="left" w:pos="3664"/>
+          <w:tab w:val="left" w:pos="4580"/>
+          <w:tab w:val="left" w:pos="5496"/>
+          <w:tab w:val="left" w:pos="6412"/>
+          <w:tab w:val="left" w:pos="7328"/>
+          <w:tab w:val="left" w:pos="8244"/>
+          <w:tab w:val="left" w:pos="9160"/>
+          <w:tab w:val="left" w:pos="10076"/>
+          <w:tab w:val="left" w:pos="10992"/>
+          <w:tab w:val="left" w:pos="11908"/>
+          <w:tab w:val="left" w:pos="12824"/>
+          <w:tab w:val="left" w:pos="13740"/>
+          <w:tab w:val="left" w:pos="14656"/>
+        </w:tabs>
+        <w:spacing w:after="0" w:line="240" w:lineRule="auto"/>
+        <w:rPr>
+          <w:rFonts w:ascii="Lucida Console" w:hAnsi="Lucida Console" w:cs="Courier New"/>
+          <w:sz w:val="20"/>
+          <w:szCs w:val="20"/>
+        </w:rPr>
+      </w:pPr>
+      <w:r>
+        <w:rPr>
+          <w:rFonts w:ascii="Lucida Console" w:hAnsi="Lucida Console" w:cs="Courier New"/>
+          <w:sz w:val="20"/>
+          <w:szCs w:val="20"/>
+          <w:bdr w:val="none" w:sz="0" w:space="0" w:color="auto" w:frame="1"/>
+          <w:shd w:val="clear" w:color="auto" w:fill="F2F0EF"/>
+        </w:rPr>
+        <w:t xml:space="preserve">  </w:t>
+      </w:r>
+      <w:proofErr w:type="spellStart"/>
+      <w:r>
+        <w:rPr>
+          <w:rFonts w:ascii="Lucida Console" w:hAnsi="Lucida Console" w:cs="Courier New"/>
+          <w:sz w:val="20"/>
+          <w:szCs w:val="20"/>
+          <w:bdr w:val="none" w:sz="0" w:space="0" w:color="auto" w:frame="1"/>
+          <w:shd w:val="clear" w:color="auto" w:fill="F2F0EF"/>
+        </w:rPr>
+        <w:t>LocalForward</w:t>
+      </w:r>
+      <w:proofErr w:type="spellEnd"/>
+      <w:r>
+        <w:rPr>
+          <w:rFonts w:ascii="Lucida Console" w:hAnsi="Lucida Console" w:cs="Courier New"/>
+          <w:sz w:val="20"/>
+          <w:szCs w:val="20"/>
+          <w:bdr w:val="none" w:sz="0" w:space="0" w:color="auto" w:frame="1"/>
+          <w:shd w:val="clear" w:color="auto" w:fill="F2F0EF"/>
+        </w:rPr>
+        <w:t xml:space="preserve"> 2222 127.0.0.1:2222</w:t>
+      </w:r>
+    </w:p>
+    <w:p>
+      <w:pPr>
+        <w:ind w:left="1080"/>
+      </w:pPr>
+      <w:r>
+        <w:t>Save and exit the editor.</w:t>
+      </w:r>
+      <w:r>
+        <w:t xml:space="preserve"> Note that spacing and capitalization are important.</w:t>
+      </w:r>
     </w:p>
     <w:p>
       <w:pPr>
@@ -1297,10 +2360,72 @@
         </w:numPr>
       </w:pPr>
       <w:r>
+        <w:t>Run the command</w:t>
+      </w:r>
+      <w:r>
+        <w:rPr>
+          <w:rFonts w:ascii="Lucida Console" w:hAnsi="Lucida Console"/>
+        </w:rPr>
+        <w:t xml:space="preserve"> </w:t>
+      </w:r>
+      <w:proofErr w:type="spellStart"/>
+      <w:r>
+        <w:rPr>
+          <w:rFonts w:ascii="Lucida Console" w:hAnsi="Lucida Console"/>
+          <w:sz w:val="20"/>
+        </w:rPr>
+        <w:t>ssh</w:t>
+      </w:r>
+      <w:proofErr w:type="spellEnd"/>
+      <w:r>
+        <w:rPr>
+          <w:rFonts w:ascii="Lucida Console" w:hAnsi="Lucida Console"/>
+          <w:sz w:val="20"/>
+        </w:rPr>
+        <w:t xml:space="preserve"> </w:t>
+      </w:r>
+      <w:proofErr w:type="spellStart"/>
+      <w:r>
+        <w:rPr>
+          <w:rFonts w:ascii="Lucida Console" w:hAnsi="Lucida Console"/>
+          <w:sz w:val="20"/>
+        </w:rPr>
+        <w:t>azureSandbox</w:t>
+      </w:r>
+      <w:proofErr w:type="spellEnd"/>
+      <w:r>
+        <w:rPr>
+          <w:rFonts w:ascii="Lucida Console" w:hAnsi="Lucida Console"/>
+        </w:rPr>
+        <w:t xml:space="preserve"> </w:t>
+      </w:r>
+      <w:r>
+        <w:t>in your P</w:t>
+      </w:r>
+      <w:r>
+        <w:t>owerShell window</w:t>
+      </w:r>
+      <w:r>
+        <w:t xml:space="preserve"> and </w:t>
+      </w:r>
+      <w:bookmarkStart w:id="0" w:name="_GoBack"/>
+      <w:bookmarkEnd w:id="0"/>
+      <w:r>
+        <w:t>enter the password you created when you provisioned the cluster.</w:t>
+      </w:r>
+    </w:p>
+    <w:p>
+      <w:pPr>
+        <w:pStyle w:val="ListParagraph"/>
+        <w:numPr>
+          <w:ilvl w:val="0"/>
+          <w:numId w:val="7"/>
+        </w:numPr>
+      </w:pPr>
+      <w:r>
         <w:rPr>
           <w:lang w:eastAsia="ko-KR"/>
         </w:rPr>
-        <w:lastRenderedPageBreak/>
         <w:t>Open the browser tab and</w:t>
       </w:r>
       <w:r>
@@ -1313,65 +2438,46 @@
         <w:rPr>
           <w:lang w:eastAsia="ko-KR"/>
         </w:rPr>
-        <w:t xml:space="preserve"> in </w:t>
+        <w:t xml:space="preserve"> in</w:t>
       </w:r>
       <w:r>
         <w:rPr>
           <w:lang w:eastAsia="ko-KR"/>
         </w:rPr>
-        <w:t>the</w:t>
+        <w:t xml:space="preserve">: </w:t>
       </w:r>
       <w:r>
         <w:rPr>
           <w:lang w:eastAsia="ko-KR"/>
         </w:rPr>
-        <w:t xml:space="preserve"> </w:t>
+        <w:t>localhost</w:t>
       </w:r>
       <w:r>
         <w:rPr>
           <w:lang w:eastAsia="ko-KR"/>
         </w:rPr>
-        <w:t>IP address followed by ‘:</w:t>
-      </w:r>
+        <w:t>:8888</w:t>
+      </w:r>
+    </w:p>
+    <w:p>
+      <w:pPr>
+        <w:ind w:left="360"/>
+      </w:pPr>
       <w:r>
         <w:rPr>
           <w:lang w:eastAsia="ko-KR"/>
         </w:rPr>
-        <w:t>8888</w:t>
-      </w:r>
-      <w:r>
-        <w:rPr>
-          <w:lang w:eastAsia="ko-KR"/>
-        </w:rPr>
-        <w:t>’ (the port).</w:t>
-      </w:r>
-      <w:r>
-        <w:rPr>
-          <w:lang w:eastAsia="ko-KR"/>
-        </w:rPr>
-        <w:t xml:space="preserve"> For the example shown here: </w:t>
-      </w:r>
-      <w:r>
-        <w:rPr>
-          <w:lang w:eastAsia="ko-KR"/>
-        </w:rPr>
-        <w:t>52.161.20.47</w:t>
-      </w:r>
-      <w:r>
-        <w:rPr>
-          <w:lang w:eastAsia="ko-KR"/>
-        </w:rPr>
-        <w:t>:8888</w:t>
+        <w:t>You should see the following page:</w:t>
       </w:r>
       <w:r>
         <w:rPr>
           <w:noProof/>
         </w:rPr>
         <w:drawing>
-          <wp:inline distT="0" distB="0" distL="0" distR="0" wp14:anchorId="4BE83BF9" wp14:editId="4CDAE67A">
-            <wp:extent cx="4786739" cy="3885646"/>
-            <wp:effectExtent l="0" t="0" r="0" b="635"/>
-            <wp:docPr id="21" name="Picture 21" descr="../../../../../Module%204%20Screenshots/Lab%201/Module_4_Lab_1_ss_06.png"/>
+          <wp:inline distT="0" distB="0" distL="0" distR="0" wp14:anchorId="2C924C55" wp14:editId="03924961">
+            <wp:extent cx="5937250" cy="3925570"/>
+            <wp:effectExtent l="25400" t="25400" r="31750" b="36830"/>
+            <wp:docPr id="8" name="Picture 8" descr="../../../../../../Screen%20Shot%202017-03-09%20at%202.16.25%20PM.png"/>
             <wp:cNvGraphicFramePr>
               <a:graphicFrameLocks xmlns:a="http://schemas.openxmlformats.org/drawingml/2006/main" noChangeAspect="1"/>
             </wp:cNvGraphicFramePr>
@@ -1379,7 +2485,7 @@
               <a:graphicData uri="http://schemas.openxmlformats.org/drawingml/2006/picture">
                 <pic:pic xmlns:pic="http://schemas.openxmlformats.org/drawingml/2006/picture">
                   <pic:nvPicPr>
-                    <pic:cNvPr id="0" name="Picture 8" descr="../../../../../Module%204%20Screenshots/Lab%201/Module_4_Lab_1_ss_06.png"/>
+                    <pic:cNvPr id="0" name="Picture 5" descr="../../../../../../Screen%20Shot%202017-03-09%20at%202.16.25%20PM.png"/>
                     <pic:cNvPicPr>
                       <a:picLocks noChangeAspect="1" noChangeArrowheads="1"/>
                     </pic:cNvPicPr>
@@ -1400,14 +2506,16 @@
                   <pic:spPr bwMode="auto">
                     <a:xfrm>
                       <a:off x="0" y="0"/>
-                      <a:ext cx="4801432" cy="3897573"/>
+                      <a:ext cx="5937250" cy="3925570"/>
                     </a:xfrm>
                     <a:prstGeom prst="rect">
                       <a:avLst/>
                     </a:prstGeom>
                     <a:noFill/>
                     <a:ln>
-                      <a:noFill/>
+                      <a:solidFill>
+                        <a:schemeClr val="accent3"/>
+                      </a:solidFill>
                     </a:ln>
                   </pic:spPr>
                 </pic:pic>
@@ -1419,28 +2527,51 @@
     </w:p>
     <w:p>
       <w:pPr>
-        <w:ind w:left="360"/>
-      </w:pPr>
-      <w:r>
+        <w:pStyle w:val="ListParagraph"/>
+      </w:pPr>
+    </w:p>
+    <w:p>
+      <w:pPr>
+        <w:pStyle w:val="ListParagraph"/>
+      </w:pPr>
+      <w:r>
+        <w:t xml:space="preserve"> </w:t>
+      </w:r>
+    </w:p>
+    <w:p>
+      <w:pPr>
         <w:rPr>
           <w:lang w:eastAsia="ko-KR"/>
         </w:rPr>
-        <w:t>You should see the following page:</w:t>
-      </w:r>
-    </w:p>
-    <w:p>
-      <w:pPr>
-        <w:pStyle w:val="ListParagraph"/>
-      </w:pPr>
+      </w:pPr>
+      <w:r>
+        <w:rPr>
+          <w:lang w:eastAsia="ko-KR"/>
+        </w:rPr>
+        <w:lastRenderedPageBreak/>
+        <w:t xml:space="preserve">Fill out the form and click the submit button </w:t>
+      </w:r>
+      <w:r>
+        <w:rPr>
+          <w:lang w:eastAsia="ko-KR"/>
+        </w:rPr>
+        <w:t>to proceed to the following page:</w:t>
+      </w:r>
+      <w:r>
+        <w:rPr>
+          <w:lang w:eastAsia="ko-KR"/>
+        </w:rPr>
+        <w:t xml:space="preserve"> </w:t>
+      </w:r>
       <w:r>
         <w:rPr>
           <w:noProof/>
         </w:rPr>
         <w:drawing>
-          <wp:inline distT="0" distB="0" distL="0" distR="0" wp14:anchorId="489DCC3A" wp14:editId="489DCC3B">
-            <wp:extent cx="5505450" cy="3172460"/>
-            <wp:effectExtent l="0" t="0" r="0" b="8890"/>
-            <wp:docPr id="19" name="그림 19"/>
+          <wp:inline distT="0" distB="0" distL="0" distR="0" wp14:anchorId="4D7A151B" wp14:editId="54E20768">
+            <wp:extent cx="5927090" cy="3126105"/>
+            <wp:effectExtent l="25400" t="25400" r="16510" b="23495"/>
+            <wp:docPr id="10" name="Picture 10" descr="../../../../../../Screen%20Shot%202017-03-09%20at%202.13.50%20PM.png"/>
             <wp:cNvGraphicFramePr>
               <a:graphicFrameLocks xmlns:a="http://schemas.openxmlformats.org/drawingml/2006/main" noChangeAspect="1"/>
             </wp:cNvGraphicFramePr>
@@ -1448,23 +2579,38 @@
               <a:graphicData uri="http://schemas.openxmlformats.org/drawingml/2006/picture">
                 <pic:pic xmlns:pic="http://schemas.openxmlformats.org/drawingml/2006/picture">
                   <pic:nvPicPr>
-                    <pic:cNvPr id="1" name=""/>
-                    <pic:cNvPicPr/>
+                    <pic:cNvPr id="0" name="Picture 6" descr="../../../../../../Screen%20Shot%202017-03-09%20at%202.13.50%20PM.png"/>
+                    <pic:cNvPicPr>
+                      <a:picLocks noChangeAspect="1" noChangeArrowheads="1"/>
+                    </pic:cNvPicPr>
                   </pic:nvPicPr>
                   <pic:blipFill>
-                    <a:blip r:embed="rId19"/>
+                    <a:blip r:embed="rId19">
+                      <a:extLst>
+                        <a:ext uri="{28A0092B-C50C-407E-A947-70E740481C1C}">
+                          <a14:useLocalDpi xmlns:a14="http://schemas.microsoft.com/office/drawing/2010/main" val="0"/>
+                        </a:ext>
+                      </a:extLst>
+                    </a:blip>
+                    <a:srcRect/>
                     <a:stretch>
                       <a:fillRect/>
                     </a:stretch>
                   </pic:blipFill>
-                  <pic:spPr>
+                  <pic:spPr bwMode="auto">
                     <a:xfrm>
                       <a:off x="0" y="0"/>
-                      <a:ext cx="5505450" cy="3172460"/>
+                      <a:ext cx="5927090" cy="3126105"/>
                     </a:xfrm>
                     <a:prstGeom prst="rect">
                       <a:avLst/>
                     </a:prstGeom>
+                    <a:noFill/>
+                    <a:ln>
+                      <a:solidFill>
+                        <a:schemeClr val="accent3"/>
+                      </a:solidFill>
+                    </a:ln>
                   </pic:spPr>
                 </pic:pic>
               </a:graphicData>
@@ -1474,47 +2620,181 @@
       </w:r>
     </w:p>
     <w:p>
+      <w:r>
+        <w:t>Now you have the HDP 2.5</w:t>
+      </w:r>
+      <w:r>
+        <w:t xml:space="preserve"> </w:t>
+      </w:r>
+      <w:r>
+        <w:t>Sandbox up and running. I</w:t>
+      </w:r>
+      <w:r>
+        <w:t xml:space="preserve">f you are </w:t>
+      </w:r>
+      <w:r>
+        <w:t>new to HDP, click on the link</w:t>
+      </w:r>
+      <w:r>
+        <w:t xml:space="preserve"> </w:t>
+      </w:r>
+      <w:r>
+        <w:t>“</w:t>
+      </w:r>
+      <w:r>
+        <w:t>Launch Dashboard</w:t>
+      </w:r>
+      <w:r>
+        <w:t>”</w:t>
+      </w:r>
+      <w:r>
+        <w:t xml:space="preserve"> to get started.</w:t>
+      </w:r>
+      <w:r>
+        <w:t xml:space="preserve"> Exp</w:t>
+      </w:r>
+      <w:r>
+        <w:t xml:space="preserve">lore the </w:t>
+      </w:r>
+      <w:proofErr w:type="spellStart"/>
+      <w:r>
+        <w:t>Ambari</w:t>
+      </w:r>
+      <w:proofErr w:type="spellEnd"/>
+      <w:r>
+        <w:t xml:space="preserve"> dashboard using </w:t>
+      </w:r>
+    </w:p>
+    <w:p>
+      <w:pPr>
+        <w:pStyle w:val="Code"/>
+        <w:ind w:left="720"/>
+      </w:pPr>
+      <w:r>
+        <w:t xml:space="preserve"> </w:t>
+      </w:r>
+      <w:r>
+        <w:t>maria_dev</w:t>
+      </w:r>
+    </w:p>
+    <w:p>
+      <w:r>
+        <w:t>as both the username and password.</w:t>
+      </w:r>
+    </w:p>
+    <w:p>
       <w:pPr>
         <w:pStyle w:val="ListParagraph"/>
-      </w:pPr>
-      <w:r>
-        <w:t xml:space="preserve"> </w:t>
-      </w:r>
-    </w:p>
-    <w:p>
-      <w:pPr>
-        <w:rPr>
-          <w:lang w:eastAsia="ko-KR"/>
-        </w:rPr>
-      </w:pPr>
-      <w:r>
-        <w:rPr>
-          <w:lang w:eastAsia="ko-KR"/>
-        </w:rPr>
+        <w:numPr>
+          <w:ilvl w:val="0"/>
+          <w:numId w:val="7"/>
+        </w:numPr>
+      </w:pPr>
+      <w:r>
+        <w:t>Return to the PowerShell window where you have connected to the HDP cluster. Run the following command</w:t>
+      </w:r>
+    </w:p>
+    <w:p>
+      <w:pPr>
+        <w:pStyle w:val="Code"/>
+        <w:ind w:left="720"/>
+      </w:pPr>
+      <w:r>
+        <w:t>ssh root@&lt;your IP&gt;</w:t>
+      </w:r>
+      <w:r>
+        <w:t xml:space="preserve"> -p 2222</w:t>
+      </w:r>
+    </w:p>
+    <w:p>
+      <w:pPr>
+        <w:ind w:left="360"/>
+      </w:pPr>
+      <w:r>
+        <w:t>You will be prompted for a password, enter:</w:t>
+      </w:r>
+    </w:p>
+    <w:p>
+      <w:pPr>
+        <w:pStyle w:val="Code"/>
+        <w:ind w:left="720"/>
+      </w:pPr>
+      <w:r>
+        <w:t>hadoop</w:t>
+      </w:r>
+    </w:p>
+    <w:p>
+      <w:pPr>
+        <w:ind w:left="360"/>
+      </w:pPr>
+      <w:r>
+        <w:t xml:space="preserve">Once you have successfully logged in, </w:t>
+      </w:r>
+      <w:r>
+        <w:t>you will be immediately prompted to change the password.</w:t>
+      </w:r>
+    </w:p>
+    <w:p>
+      <w:pPr>
+        <w:ind w:left="360"/>
+      </w:pPr>
+      <w:r>
+        <w:t xml:space="preserve">After changing the password, </w:t>
+      </w:r>
+      <w:r>
+        <w:t>e</w:t>
+      </w:r>
+      <w:r>
+        <w:t xml:space="preserve">nter the following command to check the contents </w:t>
+      </w:r>
+      <w:r>
+        <w:t xml:space="preserve">of </w:t>
+      </w:r>
+      <w:r>
+        <w:t>the HDFS</w:t>
+      </w:r>
+      <w:r>
+        <w:t xml:space="preserve"> directory</w:t>
+      </w:r>
+      <w:r>
+        <w:t>.</w:t>
+      </w:r>
+    </w:p>
+    <w:p>
+      <w:pPr>
+        <w:pStyle w:val="Code"/>
+        <w:ind w:left="720"/>
+      </w:pPr>
+      <w:r>
+        <w:t>$hdfs dfs -ls /</w:t>
+      </w:r>
+    </w:p>
+    <w:p>
+      <w:pPr>
+        <w:ind w:left="360"/>
+      </w:pPr>
+      <w:r>
         <w:lastRenderedPageBreak/>
-        <w:t xml:space="preserve">Fill out the form and click the submit button </w:t>
-      </w:r>
-      <w:r>
-        <w:rPr>
-          <w:lang w:eastAsia="ko-KR"/>
-        </w:rPr>
-        <w:t>to proceed to the following page:</w:t>
-      </w:r>
-      <w:r>
-        <w:rPr>
-          <w:lang w:eastAsia="ko-KR"/>
-        </w:rPr>
-        <w:t xml:space="preserve"> </w:t>
+        <w:t xml:space="preserve">This will print the contents of the root directory </w:t>
+      </w:r>
+      <w:r>
+        <w:t>of</w:t>
+      </w:r>
+      <w:r>
+        <w:t xml:space="preserve"> the HDFS file system.</w:t>
+      </w:r>
+      <w:r>
+        <w:t xml:space="preserve"> It should look something like this:</w:t>
       </w:r>
       <w:r>
         <w:rPr>
           <w:noProof/>
         </w:rPr>
         <w:drawing>
-          <wp:inline distT="0" distB="0" distL="0" distR="0" wp14:anchorId="54A4AC97" wp14:editId="5E5E5E33">
-            <wp:extent cx="4695277" cy="2332314"/>
-            <wp:effectExtent l="0" t="0" r="3810" b="5080"/>
-            <wp:docPr id="23" name="Picture 23" descr="../../../../../Module%204%20Screenshots/Lab%201/Module_4_Lab_1_ss_08.png"/>
+          <wp:inline distT="0" distB="0" distL="0" distR="0" wp14:anchorId="29469008" wp14:editId="1AD39D5F">
+            <wp:extent cx="5943600" cy="3098800"/>
+            <wp:effectExtent l="0" t="0" r="0" b="0"/>
+            <wp:docPr id="32" name="Picture 32" descr="../../../../../../Screen%20Shot%202017-03-09%20at%202.11.54%20PM.png"/>
             <wp:cNvGraphicFramePr>
               <a:graphicFrameLocks xmlns:a="http://schemas.openxmlformats.org/drawingml/2006/main" noChangeAspect="1"/>
             </wp:cNvGraphicFramePr>
@@ -1522,7 +2802,7 @@
               <a:graphicData uri="http://schemas.openxmlformats.org/drawingml/2006/picture">
                 <pic:pic xmlns:pic="http://schemas.openxmlformats.org/drawingml/2006/picture">
                   <pic:nvPicPr>
-                    <pic:cNvPr id="0" name="Picture 10" descr="../../../../../Module%204%20Screenshots/Lab%201/Module_4_Lab_1_ss_08.png"/>
+                    <pic:cNvPr id="0" name="Picture 18" descr="../../../../../../Screen%20Shot%202017-03-09%20at%202.11.54%20PM.png"/>
                     <pic:cNvPicPr>
                       <a:picLocks noChangeAspect="1" noChangeArrowheads="1"/>
                     </pic:cNvPicPr>
@@ -1543,7 +2823,7 @@
                   <pic:spPr bwMode="auto">
                     <a:xfrm>
                       <a:off x="0" y="0"/>
-                      <a:ext cx="4711354" cy="2340300"/>
+                      <a:ext cx="5943600" cy="3098800"/>
                     </a:xfrm>
                     <a:prstGeom prst="rect">
                       <a:avLst/>
@@ -1561,310 +2841,6 @@
       </w:r>
     </w:p>
     <w:p>
-      <w:r>
-        <w:t>Now you have the HDP 2.4 Sandbox up and running; i</w:t>
-      </w:r>
-      <w:r>
-        <w:t xml:space="preserve">f you are </w:t>
-      </w:r>
-      <w:r>
-        <w:t>new to HDP, click on the link</w:t>
-      </w:r>
-      <w:r>
-        <w:t xml:space="preserve"> </w:t>
-      </w:r>
-      <w:r>
-        <w:t>“</w:t>
-      </w:r>
-      <w:r>
-        <w:t>Hello HDP!</w:t>
-      </w:r>
-      <w:r>
-        <w:t>”</w:t>
-      </w:r>
-      <w:r>
-        <w:t xml:space="preserve"> to get started.</w:t>
-      </w:r>
-    </w:p>
-    <w:p>
-      <w:pPr>
-        <w:pStyle w:val="ListParagraph"/>
-        <w:numPr>
-          <w:ilvl w:val="0"/>
-          <w:numId w:val="7"/>
-        </w:numPr>
-      </w:pPr>
-      <w:r>
-        <w:t xml:space="preserve">Open a </w:t>
-      </w:r>
-      <w:proofErr w:type="spellStart"/>
-      <w:r>
-        <w:t>PuTTY</w:t>
-      </w:r>
-      <w:proofErr w:type="spellEnd"/>
-      <w:r>
-        <w:t xml:space="preserve"> </w:t>
-      </w:r>
-      <w:r>
-        <w:t xml:space="preserve">console, </w:t>
-      </w:r>
-      <w:r>
-        <w:t>with the following configuration</w:t>
-      </w:r>
-      <w:r>
-        <w:t xml:space="preserve"> (using your IP address</w:t>
-      </w:r>
-      <w:r>
-        <w:t>):</w:t>
-      </w:r>
-      <w:r>
-        <w:rPr>
-          <w:noProof/>
-        </w:rPr>
-        <w:t xml:space="preserve"> </w:t>
-      </w:r>
-      <w:r>
-        <w:rPr>
-          <w:noProof/>
-        </w:rPr>
-        <w:drawing>
-          <wp:inline distT="0" distB="0" distL="0" distR="0" wp14:anchorId="6339EABF" wp14:editId="3A4DE97F">
-            <wp:extent cx="4350617" cy="4231681"/>
-            <wp:effectExtent l="25400" t="25400" r="18415" b="35560"/>
-            <wp:docPr id="24" name="Picture 24" descr="../../../../../Module%204%20Screenshots/Lab%201/Module_4_Lab_1_ss_12.png"/>
-            <wp:cNvGraphicFramePr>
-              <a:graphicFrameLocks xmlns:a="http://schemas.openxmlformats.org/drawingml/2006/main" noChangeAspect="1"/>
-            </wp:cNvGraphicFramePr>
-            <a:graphic xmlns:a="http://schemas.openxmlformats.org/drawingml/2006/main">
-              <a:graphicData uri="http://schemas.openxmlformats.org/drawingml/2006/picture">
-                <pic:pic xmlns:pic="http://schemas.openxmlformats.org/drawingml/2006/picture">
-                  <pic:nvPicPr>
-                    <pic:cNvPr id="0" name="Picture 11" descr="../../../../../Module%204%20Screenshots/Lab%201/Module_4_Lab_1_ss_12.png"/>
-                    <pic:cNvPicPr>
-                      <a:picLocks noChangeAspect="1" noChangeArrowheads="1"/>
-                    </pic:cNvPicPr>
-                  </pic:nvPicPr>
-                  <pic:blipFill>
-                    <a:blip r:embed="rId21">
-                      <a:extLst>
-                        <a:ext uri="{28A0092B-C50C-407E-A947-70E740481C1C}">
-                          <a14:useLocalDpi xmlns:a14="http://schemas.microsoft.com/office/drawing/2010/main" val="0"/>
-                        </a:ext>
-                      </a:extLst>
-                    </a:blip>
-                    <a:srcRect/>
-                    <a:stretch>
-                      <a:fillRect/>
-                    </a:stretch>
-                  </pic:blipFill>
-                  <pic:spPr bwMode="auto">
-                    <a:xfrm>
-                      <a:off x="0" y="0"/>
-                      <a:ext cx="4365008" cy="4245678"/>
-                    </a:xfrm>
-                    <a:prstGeom prst="rect">
-                      <a:avLst/>
-                    </a:prstGeom>
-                    <a:noFill/>
-                    <a:ln>
-                      <a:solidFill>
-                        <a:schemeClr val="bg2">
-                          <a:lumMod val="75000"/>
-                        </a:schemeClr>
-                      </a:solidFill>
-                    </a:ln>
-                  </pic:spPr>
-                </pic:pic>
-              </a:graphicData>
-            </a:graphic>
-          </wp:inline>
-        </w:drawing>
-      </w:r>
-      <w:bookmarkStart w:id="0" w:name="_GoBack"/>
-      <w:bookmarkEnd w:id="0"/>
-    </w:p>
-    <w:p>
-      <w:pPr>
-        <w:ind w:left="360"/>
-      </w:pPr>
-      <w:r>
-        <w:t>Note: the example IP address has changed, yours will NOT.</w:t>
-      </w:r>
-    </w:p>
-    <w:p>
-      <w:pPr>
-        <w:ind w:left="360"/>
-      </w:pPr>
-      <w:r>
-        <w:lastRenderedPageBreak/>
-        <w:t>Once you have clicked “Open” you will be prompted to login. Use the username and password you created in Exercise 1.</w:t>
-      </w:r>
-      <w:r>
-        <w:rPr>
-          <w:noProof/>
-        </w:rPr>
-        <w:drawing>
-          <wp:inline distT="0" distB="0" distL="0" distR="0" wp14:anchorId="3156ACD0" wp14:editId="04B16BBC">
-            <wp:extent cx="5943600" cy="3735705"/>
-            <wp:effectExtent l="25400" t="25400" r="25400" b="23495"/>
-            <wp:docPr id="25" name="Picture 25" descr="../../../../../Module%204%20Screenshots/Lab%201/Module_4_Lab_1_ss_11.png"/>
-            <wp:cNvGraphicFramePr>
-              <a:graphicFrameLocks xmlns:a="http://schemas.openxmlformats.org/drawingml/2006/main" noChangeAspect="1"/>
-            </wp:cNvGraphicFramePr>
-            <a:graphic xmlns:a="http://schemas.openxmlformats.org/drawingml/2006/main">
-              <a:graphicData uri="http://schemas.openxmlformats.org/drawingml/2006/picture">
-                <pic:pic xmlns:pic="http://schemas.openxmlformats.org/drawingml/2006/picture">
-                  <pic:nvPicPr>
-                    <pic:cNvPr id="0" name="Picture 12" descr="../../../../../Module%204%20Screenshots/Lab%201/Module_4_Lab_1_ss_11.png"/>
-                    <pic:cNvPicPr>
-                      <a:picLocks noChangeAspect="1" noChangeArrowheads="1"/>
-                    </pic:cNvPicPr>
-                  </pic:nvPicPr>
-                  <pic:blipFill>
-                    <a:blip r:embed="rId22">
-                      <a:extLst>
-                        <a:ext uri="{28A0092B-C50C-407E-A947-70E740481C1C}">
-                          <a14:useLocalDpi xmlns:a14="http://schemas.microsoft.com/office/drawing/2010/main" val="0"/>
-                        </a:ext>
-                      </a:extLst>
-                    </a:blip>
-                    <a:srcRect/>
-                    <a:stretch>
-                      <a:fillRect/>
-                    </a:stretch>
-                  </pic:blipFill>
-                  <pic:spPr bwMode="auto">
-                    <a:xfrm>
-                      <a:off x="0" y="0"/>
-                      <a:ext cx="5943600" cy="3735705"/>
-                    </a:xfrm>
-                    <a:prstGeom prst="rect">
-                      <a:avLst/>
-                    </a:prstGeom>
-                    <a:noFill/>
-                    <a:ln>
-                      <a:solidFill>
-                        <a:schemeClr val="bg2">
-                          <a:lumMod val="75000"/>
-                        </a:schemeClr>
-                      </a:solidFill>
-                    </a:ln>
-                  </pic:spPr>
-                </pic:pic>
-              </a:graphicData>
-            </a:graphic>
-          </wp:inline>
-        </w:drawing>
-      </w:r>
-    </w:p>
-    <w:p>
-      <w:pPr>
-        <w:ind w:left="360"/>
-      </w:pPr>
-      <w:r>
-        <w:t>Once you have successfully logged in, e</w:t>
-      </w:r>
-      <w:r>
-        <w:t xml:space="preserve">nter the following command to check the contents </w:t>
-      </w:r>
-      <w:r>
-        <w:t xml:space="preserve">of </w:t>
-      </w:r>
-      <w:r>
-        <w:t>the HDFS</w:t>
-      </w:r>
-      <w:r>
-        <w:t xml:space="preserve"> directory</w:t>
-      </w:r>
-      <w:r>
-        <w:t>.</w:t>
-      </w:r>
-    </w:p>
-    <w:p>
-      <w:pPr>
-        <w:pStyle w:val="Code"/>
-        <w:ind w:left="720"/>
-      </w:pPr>
-      <w:r>
-        <w:t>$hdfs dfs -ls /</w:t>
-      </w:r>
-    </w:p>
-    <w:p>
-      <w:pPr>
-        <w:ind w:left="360"/>
-      </w:pPr>
-      <w:r>
-        <w:lastRenderedPageBreak/>
-        <w:t xml:space="preserve">This will print the contents of the root directory </w:t>
-      </w:r>
-      <w:r>
-        <w:t>of</w:t>
-      </w:r>
-      <w:r>
-        <w:t xml:space="preserve"> the HDFS file system.</w:t>
-      </w:r>
-      <w:r>
-        <w:t xml:space="preserve"> It should look something like this:</w:t>
-      </w:r>
-      <w:r>
-        <w:rPr>
-          <w:noProof/>
-        </w:rPr>
-        <w:drawing>
-          <wp:inline distT="0" distB="0" distL="0" distR="0" wp14:anchorId="3A9B2D59" wp14:editId="0AF09D87">
-            <wp:extent cx="5427980" cy="3394710"/>
-            <wp:effectExtent l="25400" t="25400" r="33020" b="34290"/>
-            <wp:docPr id="26" name="Picture 26" descr="../../../../../Module%204%20Screenshots/Lab%201/Module_4_Lab_1_ss_13.png"/>
-            <wp:cNvGraphicFramePr>
-              <a:graphicFrameLocks xmlns:a="http://schemas.openxmlformats.org/drawingml/2006/main" noChangeAspect="1"/>
-            </wp:cNvGraphicFramePr>
-            <a:graphic xmlns:a="http://schemas.openxmlformats.org/drawingml/2006/main">
-              <a:graphicData uri="http://schemas.openxmlformats.org/drawingml/2006/picture">
-                <pic:pic xmlns:pic="http://schemas.openxmlformats.org/drawingml/2006/picture">
-                  <pic:nvPicPr>
-                    <pic:cNvPr id="0" name="Picture 13" descr="../../../../../Module%204%20Screenshots/Lab%201/Module_4_Lab_1_ss_13.png"/>
-                    <pic:cNvPicPr>
-                      <a:picLocks noChangeAspect="1" noChangeArrowheads="1"/>
-                    </pic:cNvPicPr>
-                  </pic:nvPicPr>
-                  <pic:blipFill>
-                    <a:blip r:embed="rId23">
-                      <a:extLst>
-                        <a:ext uri="{28A0092B-C50C-407E-A947-70E740481C1C}">
-                          <a14:useLocalDpi xmlns:a14="http://schemas.microsoft.com/office/drawing/2010/main" val="0"/>
-                        </a:ext>
-                      </a:extLst>
-                    </a:blip>
-                    <a:srcRect/>
-                    <a:stretch>
-                      <a:fillRect/>
-                    </a:stretch>
-                  </pic:blipFill>
-                  <pic:spPr bwMode="auto">
-                    <a:xfrm>
-                      <a:off x="0" y="0"/>
-                      <a:ext cx="5427980" cy="3394710"/>
-                    </a:xfrm>
-                    <a:prstGeom prst="rect">
-                      <a:avLst/>
-                    </a:prstGeom>
-                    <a:noFill/>
-                    <a:ln>
-                      <a:solidFill>
-                        <a:schemeClr val="bg2">
-                          <a:lumMod val="75000"/>
-                        </a:schemeClr>
-                      </a:solidFill>
-                    </a:ln>
-                  </pic:spPr>
-                </pic:pic>
-              </a:graphicData>
-            </a:graphic>
-          </wp:inline>
-        </w:drawing>
-      </w:r>
-    </w:p>
-    <w:p>
       <w:pPr>
         <w:rPr>
           <w:rFonts w:eastAsiaTheme="majorEastAsia" w:cstheme="majorBidi"/>
@@ -1877,7 +2853,23 @@
           <w:rFonts w:eastAsia="맑은 고딕" w:cs="Times New Roman"/>
           <w:color w:val="000000"/>
         </w:rPr>
-        <w:t>***Don’t forget to delete your cluster in order to avoid wasting your Azure credit***</w:t>
+        <w:t xml:space="preserve">***Don’t forget to delete your cluster </w:t>
+      </w:r>
+      <w:proofErr w:type="gramStart"/>
+      <w:r>
+        <w:rPr>
+          <w:rFonts w:eastAsia="맑은 고딕" w:cs="Times New Roman"/>
+          <w:color w:val="000000"/>
+        </w:rPr>
+        <w:t>in order to</w:t>
+      </w:r>
+      <w:proofErr w:type="gramEnd"/>
+      <w:r>
+        <w:rPr>
+          <w:rFonts w:eastAsia="맑은 고딕" w:cs="Times New Roman"/>
+          <w:color w:val="000000"/>
+        </w:rPr>
+        <w:t xml:space="preserve"> avoid wasting your Azure credit***</w:t>
       </w:r>
     </w:p>
     <w:p>
@@ -1932,13 +2924,11 @@
         <w:t xml:space="preserve">to </w:t>
       </w:r>
       <w:r>
-        <w:t xml:space="preserve">HDInsight cluster using </w:t>
-      </w:r>
-      <w:proofErr w:type="spellStart"/>
-      <w:r>
-        <w:t>PuTTY</w:t>
-      </w:r>
-      <w:proofErr w:type="spellEnd"/>
+        <w:t xml:space="preserve">HDInsight cluster </w:t>
+      </w:r>
+      <w:r>
+        <w:t>via PowerShell</w:t>
+      </w:r>
     </w:p>
     <w:p>
       <w:pPr>
@@ -1960,10 +2950,40 @@
     </w:p>
     <w:p>
       <w:r>
-        <w:t>For more information on HDInsight, Hive and HDFS commands:</w:t>
-      </w:r>
-    </w:p>
-    <w:p/>
+        <w:t>For more information on</w:t>
+      </w:r>
+      <w:r>
+        <w:t xml:space="preserve"> Sandbox </w:t>
+      </w:r>
+      <w:r>
+        <w:t>and HDFS commands:</w:t>
+      </w:r>
+    </w:p>
+    <w:p>
+      <w:pPr>
+        <w:jc w:val="both"/>
+      </w:pPr>
+      <w:hyperlink r:id="rId21" w:history="1">
+        <w:r>
+          <w:rPr>
+            <w:rStyle w:val="Hyperlink"/>
+          </w:rPr>
+          <w:t>https://hortonworks.com/hadoop-tutorial/lea</w:t>
+        </w:r>
+        <w:r>
+          <w:rPr>
+            <w:rStyle w:val="Hyperlink"/>
+          </w:rPr>
+          <w:t>r</w:t>
+        </w:r>
+        <w:r>
+          <w:rPr>
+            <w:rStyle w:val="Hyperlink"/>
+          </w:rPr>
+          <w:t>ning-the-ropes-of-the-hortonworks-sandbox/</w:t>
+        </w:r>
+      </w:hyperlink>
+    </w:p>
     <w:sectPr>
       <w:pgSz w:w="12240" w:h="15840"/>
       <w:pgMar w:top="1440" w:right="1440" w:bottom="1440" w:left="1440" w:header="720" w:footer="720" w:gutter="0"/>
@@ -2692,7 +3712,7 @@
   <w:abstractNum w:abstractNumId="6">
     <w:nsid w:val="78EB23E0"/>
     <w:multiLevelType w:val="hybridMultilevel"/>
-    <w:tmpl w:val="ED0C7FA0"/>
+    <w:tmpl w:val="A446AAA4"/>
     <w:lvl w:ilvl="0" w:tplc="0409000F">
       <w:start w:val="1"/>
       <w:numFmt w:val="decimal"/>
@@ -2705,7 +3725,7 @@
         <w:rFonts w:hint="default"/>
       </w:rPr>
     </w:lvl>
-    <w:lvl w:ilvl="1" w:tplc="04090019" w:tentative="1">
+    <w:lvl w:ilvl="1" w:tplc="04090019">
       <w:start w:val="1"/>
       <w:numFmt w:val="lowerLetter"/>
       <w:lvlText w:val="%2."/>
@@ -2892,6 +3912,92 @@
     </w:lvl>
   </w:abstractNum>
   <w:abstractNum w:abstractNumId="8">
+    <w:nsid w:val="7D266975"/>
+    <w:multiLevelType w:val="hybridMultilevel"/>
+    <w:tmpl w:val="17509D34"/>
+    <w:lvl w:ilvl="0" w:tplc="0409000F">
+      <w:start w:val="1"/>
+      <w:numFmt w:val="decimal"/>
+      <w:lvlText w:val="%1."/>
+      <w:lvlJc w:val="left"/>
+      <w:pPr>
+        <w:ind w:left="1440" w:hanging="360"/>
+      </w:pPr>
+    </w:lvl>
+    <w:lvl w:ilvl="1" w:tplc="04090019" w:tentative="1">
+      <w:start w:val="1"/>
+      <w:numFmt w:val="lowerLetter"/>
+      <w:lvlText w:val="%2."/>
+      <w:lvlJc w:val="left"/>
+      <w:pPr>
+        <w:ind w:left="2160" w:hanging="360"/>
+      </w:pPr>
+    </w:lvl>
+    <w:lvl w:ilvl="2" w:tplc="0409001B" w:tentative="1">
+      <w:start w:val="1"/>
+      <w:numFmt w:val="lowerRoman"/>
+      <w:lvlText w:val="%3."/>
+      <w:lvlJc w:val="right"/>
+      <w:pPr>
+        <w:ind w:left="2880" w:hanging="180"/>
+      </w:pPr>
+    </w:lvl>
+    <w:lvl w:ilvl="3" w:tplc="0409000F" w:tentative="1">
+      <w:start w:val="1"/>
+      <w:numFmt w:val="decimal"/>
+      <w:lvlText w:val="%4."/>
+      <w:lvlJc w:val="left"/>
+      <w:pPr>
+        <w:ind w:left="3600" w:hanging="360"/>
+      </w:pPr>
+    </w:lvl>
+    <w:lvl w:ilvl="4" w:tplc="04090019" w:tentative="1">
+      <w:start w:val="1"/>
+      <w:numFmt w:val="lowerLetter"/>
+      <w:lvlText w:val="%5."/>
+      <w:lvlJc w:val="left"/>
+      <w:pPr>
+        <w:ind w:left="4320" w:hanging="360"/>
+      </w:pPr>
+    </w:lvl>
+    <w:lvl w:ilvl="5" w:tplc="0409001B" w:tentative="1">
+      <w:start w:val="1"/>
+      <w:numFmt w:val="lowerRoman"/>
+      <w:lvlText w:val="%6."/>
+      <w:lvlJc w:val="right"/>
+      <w:pPr>
+        <w:ind w:left="5040" w:hanging="180"/>
+      </w:pPr>
+    </w:lvl>
+    <w:lvl w:ilvl="6" w:tplc="0409000F" w:tentative="1">
+      <w:start w:val="1"/>
+      <w:numFmt w:val="decimal"/>
+      <w:lvlText w:val="%7."/>
+      <w:lvlJc w:val="left"/>
+      <w:pPr>
+        <w:ind w:left="5760" w:hanging="360"/>
+      </w:pPr>
+    </w:lvl>
+    <w:lvl w:ilvl="7" w:tplc="04090019" w:tentative="1">
+      <w:start w:val="1"/>
+      <w:numFmt w:val="lowerLetter"/>
+      <w:lvlText w:val="%8."/>
+      <w:lvlJc w:val="left"/>
+      <w:pPr>
+        <w:ind w:left="6480" w:hanging="360"/>
+      </w:pPr>
+    </w:lvl>
+    <w:lvl w:ilvl="8" w:tplc="0409001B" w:tentative="1">
+      <w:start w:val="1"/>
+      <w:numFmt w:val="lowerRoman"/>
+      <w:lvlText w:val="%9."/>
+      <w:lvlJc w:val="right"/>
+      <w:pPr>
+        <w:ind w:left="7200" w:hanging="180"/>
+      </w:pPr>
+    </w:lvl>
+  </w:abstractNum>
+  <w:abstractNum w:abstractNumId="9">
     <w:nsid w:val="7F507219"/>
     <w:multiLevelType w:val="hybridMultilevel"/>
     <w:tmpl w:val="F3328900"/>
@@ -2981,7 +4087,7 @@
     <w:abstractNumId w:val="7"/>
   </w:num>
   <w:num w:numId="2">
-    <w:abstractNumId w:val="8"/>
+    <w:abstractNumId w:val="9"/>
   </w:num>
   <w:num w:numId="3">
     <w:abstractNumId w:val="2"/>
@@ -3003,6 +4109,9 @@
   </w:num>
   <w:num w:numId="9">
     <w:abstractNumId w:val="1"/>
+  </w:num>
+  <w:num w:numId="10">
+    <w:abstractNumId w:val="8"/>
   </w:num>
 </w:numbering>
 </file>
@@ -3815,6 +4924,87 @@
       <w:szCs w:val="20"/>
     </w:rPr>
   </w:style>
+  <w:style w:type="paragraph" w:styleId="HTMLPreformatted">
+    <w:name w:val="HTML Preformatted"/>
+    <w:basedOn w:val="Normal"/>
+    <w:link w:val="HTMLPreformattedChar"/>
+    <w:uiPriority w:val="99"/>
+    <w:semiHidden/>
+    <w:unhideWhenUsed/>
+    <w:rsid w:val="001C2CE4"/>
+    <w:pPr>
+      <w:tabs>
+        <w:tab w:val="left" w:pos="916"/>
+        <w:tab w:val="left" w:pos="1832"/>
+        <w:tab w:val="left" w:pos="2748"/>
+        <w:tab w:val="left" w:pos="3664"/>
+        <w:tab w:val="left" w:pos="4580"/>
+        <w:tab w:val="left" w:pos="5496"/>
+        <w:tab w:val="left" w:pos="6412"/>
+        <w:tab w:val="left" w:pos="7328"/>
+        <w:tab w:val="left" w:pos="8244"/>
+        <w:tab w:val="left" w:pos="9160"/>
+        <w:tab w:val="left" w:pos="10076"/>
+        <w:tab w:val="left" w:pos="10992"/>
+        <w:tab w:val="left" w:pos="11908"/>
+        <w:tab w:val="left" w:pos="12824"/>
+        <w:tab w:val="left" w:pos="13740"/>
+        <w:tab w:val="left" w:pos="14656"/>
+      </w:tabs>
+      <w:spacing w:after="0" w:line="240" w:lineRule="auto"/>
+    </w:pPr>
+    <w:rPr>
+      <w:rFonts w:ascii="Courier New" w:hAnsi="Courier New" w:cs="Courier New"/>
+      <w:color w:val="auto"/>
+      <w:sz w:val="20"/>
+      <w:szCs w:val="20"/>
+    </w:rPr>
+  </w:style>
+  <w:style w:type="character" w:customStyle="1" w:styleId="HTMLPreformattedChar">
+    <w:name w:val="HTML Preformatted Char"/>
+    <w:basedOn w:val="DefaultParagraphFont"/>
+    <w:link w:val="HTMLPreformatted"/>
+    <w:uiPriority w:val="99"/>
+    <w:semiHidden/>
+    <w:rsid w:val="001C2CE4"/>
+    <w:rPr>
+      <w:rFonts w:ascii="Courier New" w:hAnsi="Courier New" w:cs="Courier New"/>
+      <w:sz w:val="20"/>
+      <w:szCs w:val="20"/>
+    </w:rPr>
+  </w:style>
+  <w:style w:type="character" w:customStyle="1" w:styleId="typ">
+    <w:name w:val="typ"/>
+    <w:basedOn w:val="DefaultParagraphFont"/>
+    <w:rsid w:val="001C2CE4"/>
+  </w:style>
+  <w:style w:type="character" w:customStyle="1" w:styleId="pln">
+    <w:name w:val="pln"/>
+    <w:basedOn w:val="DefaultParagraphFont"/>
+    <w:rsid w:val="001C2CE4"/>
+  </w:style>
+  <w:style w:type="character" w:customStyle="1" w:styleId="lit">
+    <w:name w:val="lit"/>
+    <w:basedOn w:val="DefaultParagraphFont"/>
+    <w:rsid w:val="001C2CE4"/>
+  </w:style>
+  <w:style w:type="character" w:customStyle="1" w:styleId="pun">
+    <w:name w:val="pun"/>
+    <w:basedOn w:val="DefaultParagraphFont"/>
+    <w:rsid w:val="001C2CE4"/>
+  </w:style>
+  <w:style w:type="character" w:styleId="FollowedHyperlink">
+    <w:name w:val="FollowedHyperlink"/>
+    <w:basedOn w:val="DefaultParagraphFont"/>
+    <w:uiPriority w:val="99"/>
+    <w:semiHidden/>
+    <w:unhideWhenUsed/>
+    <w:rsid w:val="00393878"/>
+    <w:rPr>
+      <w:color w:val="954F72" w:themeColor="followedHyperlink"/>
+      <w:u w:val="single"/>
+    </w:rPr>
+  </w:style>
 </w:styles>
 </file>
 
@@ -4084,7 +5274,7 @@
 </file>
 
 <file path=customXml/itemProps1.xml><?xml version="1.0" encoding="utf-8"?>
-<ds:datastoreItem xmlns:ds="http://schemas.openxmlformats.org/officeDocument/2006/customXml" ds:itemID="{8B9568A6-82CE-CF42-9AE1-3A8C1F01BF79}">
+<ds:datastoreItem xmlns:ds="http://schemas.openxmlformats.org/officeDocument/2006/customXml" ds:itemID="{93F3F122-F8FF-F040-B3EA-6954E0509765}">
   <ds:schemaRefs>
     <ds:schemaRef ds:uri="http://schemas.openxmlformats.org/officeDocument/2006/bibliography"/>
   </ds:schemaRefs>

</xml_diff>